<commit_message>
Oracle tips and tricks
</commit_message>
<xml_diff>
--- a/Oracle_Cheatsheet.docx
+++ b/Oracle_Cheatsheet.docx
@@ -6,7 +6,7 @@
       <w:pPr>
         <w:pStyle w:val="Title"/>
       </w:pPr>
-      <w:bookmarkStart w:id="0" w:name="_Toc437952948"/>
+      <w:bookmarkStart w:id="0" w:name="_Toc438450796"/>
       <w:r>
         <w:t>Oracle Cheatsheet</w:t>
       </w:r>
@@ -63,7 +63,7 @@
           <w:r>
             <w:fldChar w:fldCharType="separate"/>
           </w:r>
-          <w:hyperlink w:anchor="_Toc437952948" w:history="1">
+          <w:hyperlink w:anchor="_Toc438450796" w:history="1">
             <w:r>
               <w:rPr>
                 <w:rStyle w:val="Hyperlink"/>
@@ -90,7 +90,7 @@
                 <w:noProof/>
                 <w:webHidden/>
               </w:rPr>
-              <w:instrText xml:space="preserve"> PAGEREF _Toc437952948 \h </w:instrText>
+              <w:instrText xml:space="preserve"> PAGEREF _Toc438450796 \h </w:instrText>
             </w:r>
             <w:r>
               <w:rPr>
@@ -135,7 +135,7 @@
               <w:lang w:bidi="ar-SA"/>
             </w:rPr>
           </w:pPr>
-          <w:hyperlink w:anchor="_Toc437952949" w:history="1">
+          <w:hyperlink w:anchor="_Toc438450797" w:history="1">
             <w:r>
               <w:rPr>
                 <w:rStyle w:val="Hyperlink"/>
@@ -162,7 +162,7 @@
                 <w:noProof/>
                 <w:webHidden/>
               </w:rPr>
-              <w:instrText xml:space="preserve"> PAGEREF _Toc437952949 \h </w:instrText>
+              <w:instrText xml:space="preserve"> PAGEREF _Toc438450797 \h </w:instrText>
             </w:r>
             <w:r>
               <w:rPr>
@@ -207,7 +207,7 @@
               <w:lang w:bidi="ar-SA"/>
             </w:rPr>
           </w:pPr>
-          <w:hyperlink w:anchor="_Toc437952950" w:history="1">
+          <w:hyperlink w:anchor="_Toc438450798" w:history="1">
             <w:r>
               <w:rPr>
                 <w:rStyle w:val="Hyperlink"/>
@@ -234,7 +234,7 @@
                 <w:noProof/>
                 <w:webHidden/>
               </w:rPr>
-              <w:instrText xml:space="preserve"> PAGEREF _Toc437952950 \h </w:instrText>
+              <w:instrText xml:space="preserve"> PAGEREF _Toc438450798 \h </w:instrText>
             </w:r>
             <w:r>
               <w:rPr>
@@ -279,7 +279,7 @@
               <w:lang w:bidi="ar-SA"/>
             </w:rPr>
           </w:pPr>
-          <w:hyperlink w:anchor="_Toc437952951" w:history="1">
+          <w:hyperlink w:anchor="_Toc438450799" w:history="1">
             <w:r>
               <w:rPr>
                 <w:rStyle w:val="Hyperlink"/>
@@ -306,7 +306,7 @@
                 <w:noProof/>
                 <w:webHidden/>
               </w:rPr>
-              <w:instrText xml:space="preserve"> PAGEREF _Toc437952951 \h </w:instrText>
+              <w:instrText xml:space="preserve"> PAGEREF _Toc438450799 \h </w:instrText>
             </w:r>
             <w:r>
               <w:rPr>
@@ -351,13 +351,13 @@
               <w:lang w:bidi="ar-SA"/>
             </w:rPr>
           </w:pPr>
-          <w:hyperlink w:anchor="_Toc437952952" w:history="1">
+          <w:hyperlink w:anchor="_Toc438450800" w:history="1">
             <w:r>
               <w:rPr>
                 <w:rStyle w:val="Hyperlink"/>
                 <w:noProof/>
               </w:rPr>
-              <w:t>Convert from UTC to a different timezone</w:t>
+              <w:t>Convert a timestamp to ISO 8601</w:t>
             </w:r>
             <w:r>
               <w:rPr>
@@ -378,75 +378,7 @@
                 <w:noProof/>
                 <w:webHidden/>
               </w:rPr>
-              <w:instrText xml:space="preserve"> PAGEREF _Toc437952952 \h </w:instrText>
-            </w:r>
-            <w:r>
-              <w:rPr>
-                <w:noProof/>
-                <w:webHidden/>
-              </w:rPr>
-            </w:r>
-            <w:r>
-              <w:rPr>
-                <w:noProof/>
-                <w:webHidden/>
-              </w:rPr>
-              <w:fldChar w:fldCharType="separate"/>
-            </w:r>
-            <w:r>
-              <w:rPr>
-                <w:noProof/>
-                <w:webHidden/>
-              </w:rPr>
-              <w:t>3</w:t>
-            </w:r>
-            <w:r>
-              <w:rPr>
-                <w:noProof/>
-                <w:webHidden/>
-              </w:rPr>
-              <w:fldChar w:fldCharType="end"/>
-            </w:r>
-          </w:hyperlink>
-        </w:p>
-        <w:p>
-          <w:pPr>
-            <w:pStyle w:val="TOC3"/>
-            <w:tabs>
-              <w:tab w:val="right" w:leader="dot" w:pos="10700"/>
-            </w:tabs>
-            <w:rPr>
-              <w:noProof/>
-            </w:rPr>
-          </w:pPr>
-          <w:hyperlink w:anchor="_Toc437952953" w:history="1">
-            <w:r>
-              <w:rPr>
-                <w:rStyle w:val="Hyperlink"/>
-                <w:noProof/>
-              </w:rPr>
-              <w:t>Timezones</w:t>
-            </w:r>
-            <w:r>
-              <w:rPr>
-                <w:noProof/>
-                <w:webHidden/>
-              </w:rPr>
-              <w:tab/>
-            </w:r>
-            <w:r>
-              <w:rPr>
-                <w:noProof/>
-                <w:webHidden/>
-              </w:rPr>
-              <w:fldChar w:fldCharType="begin"/>
-            </w:r>
-            <w:r>
-              <w:rPr>
-                <w:noProof/>
-                <w:webHidden/>
-              </w:rPr>
-              <w:instrText xml:space="preserve"> PAGEREF _Toc437952953 \h </w:instrText>
+              <w:instrText xml:space="preserve"> PAGEREF _Toc438450800 \h </w:instrText>
             </w:r>
             <w:r>
               <w:rPr>
@@ -491,13 +423,13 @@
               <w:lang w:bidi="ar-SA"/>
             </w:rPr>
           </w:pPr>
-          <w:hyperlink w:anchor="_Toc437952954" w:history="1">
+          <w:hyperlink w:anchor="_Toc438450801" w:history="1">
             <w:r>
               <w:rPr>
                 <w:rStyle w:val="Hyperlink"/>
                 <w:noProof/>
               </w:rPr>
-              <w:t>Difference between 2 Timestamps in minutes</w:t>
+              <w:t>Convert from UTC to a different timezone</w:t>
             </w:r>
             <w:r>
               <w:rPr>
@@ -518,7 +450,79 @@
                 <w:noProof/>
                 <w:webHidden/>
               </w:rPr>
-              <w:instrText xml:space="preserve"> PAGEREF _Toc437952954 \h </w:instrText>
+              <w:instrText xml:space="preserve"> PAGEREF _Toc438450801 \h </w:instrText>
+            </w:r>
+            <w:r>
+              <w:rPr>
+                <w:noProof/>
+                <w:webHidden/>
+              </w:rPr>
+            </w:r>
+            <w:r>
+              <w:rPr>
+                <w:noProof/>
+                <w:webHidden/>
+              </w:rPr>
+              <w:fldChar w:fldCharType="separate"/>
+            </w:r>
+            <w:r>
+              <w:rPr>
+                <w:noProof/>
+                <w:webHidden/>
+              </w:rPr>
+              <w:t>3</w:t>
+            </w:r>
+            <w:r>
+              <w:rPr>
+                <w:noProof/>
+                <w:webHidden/>
+              </w:rPr>
+              <w:fldChar w:fldCharType="end"/>
+            </w:r>
+          </w:hyperlink>
+        </w:p>
+        <w:p>
+          <w:pPr>
+            <w:pStyle w:val="TOC3"/>
+            <w:tabs>
+              <w:tab w:val="right" w:leader="dot" w:pos="10700"/>
+            </w:tabs>
+            <w:rPr>
+              <w:rFonts w:eastAsiaTheme="minorEastAsia" w:cstheme="minorBidi"/>
+              <w:noProof/>
+              <w:sz w:val="22"/>
+              <w:szCs w:val="22"/>
+              <w:lang w:bidi="ar-SA"/>
+            </w:rPr>
+          </w:pPr>
+          <w:hyperlink w:anchor="_Toc438450802" w:history="1">
+            <w:r>
+              <w:rPr>
+                <w:rStyle w:val="Hyperlink"/>
+                <w:noProof/>
+              </w:rPr>
+              <w:t>Timezones</w:t>
+            </w:r>
+            <w:r>
+              <w:rPr>
+                <w:noProof/>
+                <w:webHidden/>
+              </w:rPr>
+              <w:tab/>
+            </w:r>
+            <w:r>
+              <w:rPr>
+                <w:noProof/>
+                <w:webHidden/>
+              </w:rPr>
+              <w:fldChar w:fldCharType="begin"/>
+            </w:r>
+            <w:r>
+              <w:rPr>
+                <w:noProof/>
+                <w:webHidden/>
+              </w:rPr>
+              <w:instrText xml:space="preserve"> PAGEREF _Toc438450802 \h </w:instrText>
             </w:r>
             <w:r>
               <w:rPr>
@@ -563,13 +567,13 @@
               <w:lang w:bidi="ar-SA"/>
             </w:rPr>
           </w:pPr>
-          <w:hyperlink w:anchor="_Toc437952955" w:history="1">
+          <w:hyperlink w:anchor="_Toc438450803" w:history="1">
             <w:r>
               <w:rPr>
                 <w:rStyle w:val="Hyperlink"/>
                 <w:noProof/>
               </w:rPr>
-              <w:t>Difference between 2 Timestamps in seconds</w:t>
+              <w:t>Difference between 2 Timestamps in minutes</w:t>
             </w:r>
             <w:r>
               <w:rPr>
@@ -590,7 +594,7 @@
                 <w:noProof/>
                 <w:webHidden/>
               </w:rPr>
-              <w:instrText xml:space="preserve"> PAGEREF _Toc437952955 \h </w:instrText>
+              <w:instrText xml:space="preserve"> PAGEREF _Toc438450803 \h </w:instrText>
             </w:r>
             <w:r>
               <w:rPr>
@@ -610,7 +614,7 @@
                 <w:noProof/>
                 <w:webHidden/>
               </w:rPr>
-              <w:t>4</w:t>
+              <w:t>5</w:t>
             </w:r>
             <w:r>
               <w:rPr>
@@ -635,13 +639,13 @@
               <w:lang w:bidi="ar-SA"/>
             </w:rPr>
           </w:pPr>
-          <w:hyperlink w:anchor="_Toc437952956" w:history="1">
+          <w:hyperlink w:anchor="_Toc438450804" w:history="1">
             <w:r>
               <w:rPr>
                 <w:rStyle w:val="Hyperlink"/>
                 <w:noProof/>
               </w:rPr>
-              <w:t>Format Elements for Dates</w:t>
+              <w:t>Difference between 2 Timestamps in seconds</w:t>
             </w:r>
             <w:r>
               <w:rPr>
@@ -662,7 +666,7 @@
                 <w:noProof/>
                 <w:webHidden/>
               </w:rPr>
-              <w:instrText xml:space="preserve"> PAGEREF _Toc437952956 \h </w:instrText>
+              <w:instrText xml:space="preserve"> PAGEREF _Toc438450804 \h </w:instrText>
             </w:r>
             <w:r>
               <w:rPr>
@@ -682,7 +686,7 @@
                 <w:noProof/>
                 <w:webHidden/>
               </w:rPr>
-              <w:t>4</w:t>
+              <w:t>5</w:t>
             </w:r>
             <w:r>
               <w:rPr>
@@ -707,12 +711,84 @@
               <w:lang w:bidi="ar-SA"/>
             </w:rPr>
           </w:pPr>
-          <w:hyperlink w:anchor="_Toc437952957" w:history="1">
+          <w:hyperlink w:anchor="_Toc438450805" w:history="1">
             <w:r>
               <w:rPr>
                 <w:rStyle w:val="Hyperlink"/>
                 <w:noProof/>
               </w:rPr>
+              <w:t>Format Elements for Dates</w:t>
+            </w:r>
+            <w:r>
+              <w:rPr>
+                <w:noProof/>
+                <w:webHidden/>
+              </w:rPr>
+              <w:tab/>
+            </w:r>
+            <w:r>
+              <w:rPr>
+                <w:noProof/>
+                <w:webHidden/>
+              </w:rPr>
+              <w:fldChar w:fldCharType="begin"/>
+            </w:r>
+            <w:r>
+              <w:rPr>
+                <w:noProof/>
+                <w:webHidden/>
+              </w:rPr>
+              <w:instrText xml:space="preserve"> PAGEREF _Toc438450805 \h </w:instrText>
+            </w:r>
+            <w:r>
+              <w:rPr>
+                <w:noProof/>
+                <w:webHidden/>
+              </w:rPr>
+            </w:r>
+            <w:r>
+              <w:rPr>
+                <w:noProof/>
+                <w:webHidden/>
+              </w:rPr>
+              <w:fldChar w:fldCharType="separate"/>
+            </w:r>
+            <w:r>
+              <w:rPr>
+                <w:noProof/>
+                <w:webHidden/>
+              </w:rPr>
+              <w:t>5</w:t>
+            </w:r>
+            <w:r>
+              <w:rPr>
+                <w:noProof/>
+                <w:webHidden/>
+              </w:rPr>
+              <w:fldChar w:fldCharType="end"/>
+            </w:r>
+          </w:hyperlink>
+        </w:p>
+        <w:p>
+          <w:pPr>
+            <w:pStyle w:val="TOC2"/>
+            <w:tabs>
+              <w:tab w:val="right" w:leader="dot" w:pos="10700"/>
+            </w:tabs>
+            <w:rPr>
+              <w:rFonts w:eastAsiaTheme="minorEastAsia" w:cstheme="minorBidi"/>
+              <w:noProof/>
+              <w:sz w:val="22"/>
+              <w:szCs w:val="22"/>
+              <w:lang w:bidi="ar-SA"/>
+            </w:rPr>
+          </w:pPr>
+          <w:hyperlink w:anchor="_Toc438450806" w:history="1">
+            <w:r>
+              <w:rPr>
+                <w:rStyle w:val="Hyperlink"/>
+                <w:noProof/>
+              </w:rPr>
               <w:t>Timezones</w:t>
             </w:r>
             <w:r>
@@ -734,7 +810,7 @@
                 <w:noProof/>
                 <w:webHidden/>
               </w:rPr>
-              <w:instrText xml:space="preserve"> PAGEREF _Toc437952957 \h </w:instrText>
+              <w:instrText xml:space="preserve"> PAGEREF _Toc438450806 \h </w:instrText>
             </w:r>
             <w:r>
               <w:rPr>
@@ -754,7 +830,7 @@
                 <w:noProof/>
                 <w:webHidden/>
               </w:rPr>
-              <w:t>6</w:t>
+              <w:t>7</w:t>
             </w:r>
             <w:r>
               <w:rPr>
@@ -779,7 +855,7 @@
               <w:lang w:bidi="ar-SA"/>
             </w:rPr>
           </w:pPr>
-          <w:hyperlink w:anchor="_Toc437952958" w:history="1">
+          <w:hyperlink w:anchor="_Toc438450807" w:history="1">
             <w:r>
               <w:rPr>
                 <w:rStyle w:val="Hyperlink"/>
@@ -806,7 +882,7 @@
                 <w:noProof/>
                 <w:webHidden/>
               </w:rPr>
-              <w:instrText xml:space="preserve"> PAGEREF _Toc437952958 \h </w:instrText>
+              <w:instrText xml:space="preserve"> PAGEREF _Toc438450807 \h </w:instrText>
             </w:r>
             <w:r>
               <w:rPr>
@@ -826,7 +902,7 @@
                 <w:noProof/>
                 <w:webHidden/>
               </w:rPr>
-              <w:t>6</w:t>
+              <w:t>7</w:t>
             </w:r>
             <w:r>
               <w:rPr>
@@ -851,7 +927,7 @@
               <w:lang w:bidi="ar-SA"/>
             </w:rPr>
           </w:pPr>
-          <w:hyperlink w:anchor="_Toc437952959" w:history="1">
+          <w:hyperlink w:anchor="_Toc438450808" w:history="1">
             <w:r>
               <w:rPr>
                 <w:rStyle w:val="Hyperlink"/>
@@ -878,7 +954,7 @@
                 <w:noProof/>
                 <w:webHidden/>
               </w:rPr>
-              <w:instrText xml:space="preserve"> PAGEREF _Toc437952959 \h </w:instrText>
+              <w:instrText xml:space="preserve"> PAGEREF _Toc438450808 \h </w:instrText>
             </w:r>
             <w:r>
               <w:rPr>
@@ -898,7 +974,7 @@
                 <w:noProof/>
                 <w:webHidden/>
               </w:rPr>
-              <w:t>6</w:t>
+              <w:t>7</w:t>
             </w:r>
             <w:r>
               <w:rPr>
@@ -923,7 +999,7 @@
               <w:lang w:bidi="ar-SA"/>
             </w:rPr>
           </w:pPr>
-          <w:hyperlink w:anchor="_Toc437952960" w:history="1">
+          <w:hyperlink w:anchor="_Toc438450809" w:history="1">
             <w:r>
               <w:rPr>
                 <w:rStyle w:val="Hyperlink"/>
@@ -950,7 +1026,7 @@
                 <w:noProof/>
                 <w:webHidden/>
               </w:rPr>
-              <w:instrText xml:space="preserve"> PAGEREF _Toc437952960 \h </w:instrText>
+              <w:instrText xml:space="preserve"> PAGEREF _Toc438450809 \h </w:instrText>
             </w:r>
             <w:r>
               <w:rPr>
@@ -970,7 +1046,7 @@
                 <w:noProof/>
                 <w:webHidden/>
               </w:rPr>
-              <w:t>7</w:t>
+              <w:t>8</w:t>
             </w:r>
             <w:r>
               <w:rPr>
@@ -995,7 +1071,7 @@
               <w:lang w:bidi="ar-SA"/>
             </w:rPr>
           </w:pPr>
-          <w:hyperlink w:anchor="_Toc437952961" w:history="1">
+          <w:hyperlink w:anchor="_Toc438450810" w:history="1">
             <w:r>
               <w:rPr>
                 <w:rStyle w:val="Hyperlink"/>
@@ -1022,7 +1098,7 @@
                 <w:noProof/>
                 <w:webHidden/>
               </w:rPr>
-              <w:instrText xml:space="preserve"> PAGEREF _Toc437952961 \h </w:instrText>
+              <w:instrText xml:space="preserve"> PAGEREF _Toc438450810 \h </w:instrText>
             </w:r>
             <w:r>
               <w:rPr>
@@ -1042,7 +1118,7 @@
                 <w:noProof/>
                 <w:webHidden/>
               </w:rPr>
-              <w:t>7</w:t>
+              <w:t>8</w:t>
             </w:r>
             <w:r>
               <w:rPr>
@@ -1067,7 +1143,7 @@
               <w:lang w:bidi="ar-SA"/>
             </w:rPr>
           </w:pPr>
-          <w:hyperlink w:anchor="_Toc437952962" w:history="1">
+          <w:hyperlink w:anchor="_Toc438450811" w:history="1">
             <w:r>
               <w:rPr>
                 <w:rStyle w:val="Hyperlink"/>
@@ -1094,7 +1170,7 @@
                 <w:noProof/>
                 <w:webHidden/>
               </w:rPr>
-              <w:instrText xml:space="preserve"> PAGEREF _Toc437952962 \h </w:instrText>
+              <w:instrText xml:space="preserve"> PAGEREF _Toc438450811 \h </w:instrText>
             </w:r>
             <w:r>
               <w:rPr>
@@ -1114,7 +1190,7 @@
                 <w:noProof/>
                 <w:webHidden/>
               </w:rPr>
-              <w:t>8</w:t>
+              <w:t>9</w:t>
             </w:r>
             <w:r>
               <w:rPr>
@@ -1139,7 +1215,7 @@
               <w:lang w:bidi="ar-SA"/>
             </w:rPr>
           </w:pPr>
-          <w:hyperlink w:anchor="_Toc437952963" w:history="1">
+          <w:hyperlink w:anchor="_Toc438450812" w:history="1">
             <w:r>
               <w:rPr>
                 <w:rStyle w:val="Hyperlink"/>
@@ -1166,7 +1242,7 @@
                 <w:noProof/>
                 <w:webHidden/>
               </w:rPr>
-              <w:instrText xml:space="preserve"> PAGEREF _Toc437952963 \h </w:instrText>
+              <w:instrText xml:space="preserve"> PAGEREF _Toc438450812 \h </w:instrText>
             </w:r>
             <w:r>
               <w:rPr>
@@ -1186,7 +1262,7 @@
                 <w:noProof/>
                 <w:webHidden/>
               </w:rPr>
-              <w:t>8</w:t>
+              <w:t>9</w:t>
             </w:r>
             <w:r>
               <w:rPr>
@@ -1211,7 +1287,7 @@
               <w:lang w:bidi="ar-SA"/>
             </w:rPr>
           </w:pPr>
-          <w:hyperlink w:anchor="_Toc437952964" w:history="1">
+          <w:hyperlink w:anchor="_Toc438450813" w:history="1">
             <w:r>
               <w:rPr>
                 <w:rStyle w:val="Hyperlink"/>
@@ -1238,7 +1314,7 @@
                 <w:noProof/>
                 <w:webHidden/>
               </w:rPr>
-              <w:instrText xml:space="preserve"> PAGEREF _Toc437952964 \h </w:instrText>
+              <w:instrText xml:space="preserve"> PAGEREF _Toc438450813 \h </w:instrText>
             </w:r>
             <w:r>
               <w:rPr>
@@ -1258,7 +1334,7 @@
                 <w:noProof/>
                 <w:webHidden/>
               </w:rPr>
-              <w:t>8</w:t>
+              <w:t>9</w:t>
             </w:r>
             <w:r>
               <w:rPr>
@@ -1283,7 +1359,7 @@
               <w:lang w:bidi="ar-SA"/>
             </w:rPr>
           </w:pPr>
-          <w:hyperlink w:anchor="_Toc437952965" w:history="1">
+          <w:hyperlink w:anchor="_Toc438450814" w:history="1">
             <w:r>
               <w:rPr>
                 <w:rStyle w:val="Hyperlink"/>
@@ -1310,7 +1386,7 @@
                 <w:noProof/>
                 <w:webHidden/>
               </w:rPr>
-              <w:instrText xml:space="preserve"> PAGEREF _Toc437952965 \h </w:instrText>
+              <w:instrText xml:space="preserve"> PAGEREF _Toc438450814 \h </w:instrText>
             </w:r>
             <w:r>
               <w:rPr>
@@ -1330,7 +1406,7 @@
                 <w:noProof/>
                 <w:webHidden/>
               </w:rPr>
-              <w:t>8</w:t>
+              <w:t>9</w:t>
             </w:r>
             <w:r>
               <w:rPr>
@@ -1355,7 +1431,7 @@
               <w:lang w:bidi="ar-SA"/>
             </w:rPr>
           </w:pPr>
-          <w:hyperlink w:anchor="_Toc437952966" w:history="1">
+          <w:hyperlink w:anchor="_Toc438450815" w:history="1">
             <w:r>
               <w:rPr>
                 <w:rStyle w:val="Hyperlink"/>
@@ -1382,7 +1458,7 @@
                 <w:noProof/>
                 <w:webHidden/>
               </w:rPr>
-              <w:instrText xml:space="preserve"> PAGEREF _Toc437952966 \h </w:instrText>
+              <w:instrText xml:space="preserve"> PAGEREF _Toc438450815 \h </w:instrText>
             </w:r>
             <w:r>
               <w:rPr>
@@ -1402,7 +1478,7 @@
                 <w:noProof/>
                 <w:webHidden/>
               </w:rPr>
-              <w:t>8</w:t>
+              <w:t>9</w:t>
             </w:r>
             <w:r>
               <w:rPr>
@@ -1427,7 +1503,7 @@
               <w:lang w:bidi="ar-SA"/>
             </w:rPr>
           </w:pPr>
-          <w:hyperlink w:anchor="_Toc437952967" w:history="1">
+          <w:hyperlink w:anchor="_Toc438450816" w:history="1">
             <w:r>
               <w:rPr>
                 <w:rStyle w:val="Hyperlink"/>
@@ -1454,7 +1530,7 @@
                 <w:noProof/>
                 <w:webHidden/>
               </w:rPr>
-              <w:instrText xml:space="preserve"> PAGEREF _Toc437952967 \h </w:instrText>
+              <w:instrText xml:space="preserve"> PAGEREF _Toc438450816 \h </w:instrText>
             </w:r>
             <w:r>
               <w:rPr>
@@ -1474,7 +1550,7 @@
                 <w:noProof/>
                 <w:webHidden/>
               </w:rPr>
-              <w:t>8</w:t>
+              <w:t>9</w:t>
             </w:r>
             <w:r>
               <w:rPr>
@@ -1499,7 +1575,7 @@
               <w:lang w:bidi="ar-SA"/>
             </w:rPr>
           </w:pPr>
-          <w:hyperlink w:anchor="_Toc437952968" w:history="1">
+          <w:hyperlink w:anchor="_Toc438450817" w:history="1">
             <w:r>
               <w:rPr>
                 <w:rStyle w:val="Hyperlink"/>
@@ -1526,7 +1602,7 @@
                 <w:noProof/>
                 <w:webHidden/>
               </w:rPr>
-              <w:instrText xml:space="preserve"> PAGEREF _Toc437952968 \h </w:instrText>
+              <w:instrText xml:space="preserve"> PAGEREF _Toc438450817 \h </w:instrText>
             </w:r>
             <w:r>
               <w:rPr>
@@ -1546,7 +1622,7 @@
                 <w:noProof/>
                 <w:webHidden/>
               </w:rPr>
-              <w:t>8</w:t>
+              <w:t>9</w:t>
             </w:r>
             <w:r>
               <w:rPr>
@@ -1571,7 +1647,7 @@
               <w:lang w:bidi="ar-SA"/>
             </w:rPr>
           </w:pPr>
-          <w:hyperlink w:anchor="_Toc437952969" w:history="1">
+          <w:hyperlink w:anchor="_Toc438450818" w:history="1">
             <w:r>
               <w:rPr>
                 <w:rStyle w:val="Hyperlink"/>
@@ -1598,7 +1674,7 @@
                 <w:noProof/>
                 <w:webHidden/>
               </w:rPr>
-              <w:instrText xml:space="preserve"> PAGEREF _Toc437952969 \h </w:instrText>
+              <w:instrText xml:space="preserve"> PAGEREF _Toc438450818 \h </w:instrText>
             </w:r>
             <w:r>
               <w:rPr>
@@ -1618,7 +1694,7 @@
                 <w:noProof/>
                 <w:webHidden/>
               </w:rPr>
-              <w:t>10</w:t>
+              <w:t>11</w:t>
             </w:r>
             <w:r>
               <w:rPr>
@@ -1643,13 +1719,13 @@
               <w:lang w:bidi="ar-SA"/>
             </w:rPr>
           </w:pPr>
-          <w:hyperlink w:anchor="_Toc437952970" w:history="1">
+          <w:hyperlink w:anchor="_Toc438450819" w:history="1">
             <w:r>
               <w:rPr>
                 <w:rStyle w:val="Hyperlink"/>
                 <w:noProof/>
               </w:rPr>
-              <w:t>Half-round even</w:t>
+              <w:t>Average</w:t>
             </w:r>
             <w:r>
               <w:rPr>
@@ -1670,7 +1746,7 @@
                 <w:noProof/>
                 <w:webHidden/>
               </w:rPr>
-              <w:instrText xml:space="preserve"> PAGEREF _Toc437952970 \h </w:instrText>
+              <w:instrText xml:space="preserve"> PAGEREF _Toc438450819 \h </w:instrText>
             </w:r>
             <w:r>
               <w:rPr>
@@ -1690,7 +1766,7 @@
                 <w:noProof/>
                 <w:webHidden/>
               </w:rPr>
-              <w:t>10</w:t>
+              <w:t>11</w:t>
             </w:r>
             <w:r>
               <w:rPr>
@@ -1715,12 +1791,156 @@
               <w:lang w:bidi="ar-SA"/>
             </w:rPr>
           </w:pPr>
-          <w:hyperlink w:anchor="_Toc437952971" w:history="1">
+          <w:hyperlink w:anchor="_Toc438450820" w:history="1">
             <w:r>
               <w:rPr>
                 <w:rStyle w:val="Hyperlink"/>
                 <w:noProof/>
               </w:rPr>
+              <w:t>Half-round even</w:t>
+            </w:r>
+            <w:r>
+              <w:rPr>
+                <w:noProof/>
+                <w:webHidden/>
+              </w:rPr>
+              <w:tab/>
+            </w:r>
+            <w:r>
+              <w:rPr>
+                <w:noProof/>
+                <w:webHidden/>
+              </w:rPr>
+              <w:fldChar w:fldCharType="begin"/>
+            </w:r>
+            <w:r>
+              <w:rPr>
+                <w:noProof/>
+                <w:webHidden/>
+              </w:rPr>
+              <w:instrText xml:space="preserve"> PAGEREF _Toc438450820 \h </w:instrText>
+            </w:r>
+            <w:r>
+              <w:rPr>
+                <w:noProof/>
+                <w:webHidden/>
+              </w:rPr>
+            </w:r>
+            <w:r>
+              <w:rPr>
+                <w:noProof/>
+                <w:webHidden/>
+              </w:rPr>
+              <w:fldChar w:fldCharType="separate"/>
+            </w:r>
+            <w:r>
+              <w:rPr>
+                <w:noProof/>
+                <w:webHidden/>
+              </w:rPr>
+              <w:t>11</w:t>
+            </w:r>
+            <w:r>
+              <w:rPr>
+                <w:noProof/>
+                <w:webHidden/>
+              </w:rPr>
+              <w:fldChar w:fldCharType="end"/>
+            </w:r>
+          </w:hyperlink>
+        </w:p>
+        <w:p>
+          <w:pPr>
+            <w:pStyle w:val="TOC2"/>
+            <w:tabs>
+              <w:tab w:val="right" w:leader="dot" w:pos="10700"/>
+            </w:tabs>
+            <w:rPr>
+              <w:rFonts w:eastAsiaTheme="minorEastAsia" w:cstheme="minorBidi"/>
+              <w:noProof/>
+              <w:sz w:val="22"/>
+              <w:szCs w:val="22"/>
+              <w:lang w:bidi="ar-SA"/>
+            </w:rPr>
+          </w:pPr>
+          <w:hyperlink w:anchor="_Toc438450821" w:history="1">
+            <w:r>
+              <w:rPr>
+                <w:rStyle w:val="Hyperlink"/>
+                <w:noProof/>
+              </w:rPr>
+              <w:t>Median</w:t>
+            </w:r>
+            <w:r>
+              <w:rPr>
+                <w:noProof/>
+                <w:webHidden/>
+              </w:rPr>
+              <w:tab/>
+            </w:r>
+            <w:r>
+              <w:rPr>
+                <w:noProof/>
+                <w:webHidden/>
+              </w:rPr>
+              <w:fldChar w:fldCharType="begin"/>
+            </w:r>
+            <w:r>
+              <w:rPr>
+                <w:noProof/>
+                <w:webHidden/>
+              </w:rPr>
+              <w:instrText xml:space="preserve"> PAGEREF _Toc438450821 \h </w:instrText>
+            </w:r>
+            <w:r>
+              <w:rPr>
+                <w:noProof/>
+                <w:webHidden/>
+              </w:rPr>
+            </w:r>
+            <w:r>
+              <w:rPr>
+                <w:noProof/>
+                <w:webHidden/>
+              </w:rPr>
+              <w:fldChar w:fldCharType="separate"/>
+            </w:r>
+            <w:r>
+              <w:rPr>
+                <w:noProof/>
+                <w:webHidden/>
+              </w:rPr>
+              <w:t>11</w:t>
+            </w:r>
+            <w:r>
+              <w:rPr>
+                <w:noProof/>
+                <w:webHidden/>
+              </w:rPr>
+              <w:fldChar w:fldCharType="end"/>
+            </w:r>
+          </w:hyperlink>
+        </w:p>
+        <w:p>
+          <w:pPr>
+            <w:pStyle w:val="TOC2"/>
+            <w:tabs>
+              <w:tab w:val="right" w:leader="dot" w:pos="10700"/>
+            </w:tabs>
+            <w:rPr>
+              <w:rFonts w:eastAsiaTheme="minorEastAsia" w:cstheme="minorBidi"/>
+              <w:noProof/>
+              <w:sz w:val="22"/>
+              <w:szCs w:val="22"/>
+              <w:lang w:bidi="ar-SA"/>
+            </w:rPr>
+          </w:pPr>
+          <w:hyperlink w:anchor="_Toc438450822" w:history="1">
+            <w:r>
+              <w:rPr>
+                <w:rStyle w:val="Hyperlink"/>
+                <w:noProof/>
+              </w:rPr>
               <w:t>Rounding</w:t>
             </w:r>
             <w:r>
@@ -1742,7 +1962,7 @@
                 <w:noProof/>
                 <w:webHidden/>
               </w:rPr>
-              <w:instrText xml:space="preserve"> PAGEREF _Toc437952971 \h </w:instrText>
+              <w:instrText xml:space="preserve"> PAGEREF _Toc438450822 \h </w:instrText>
             </w:r>
             <w:r>
               <w:rPr>
@@ -1762,7 +1982,7 @@
                 <w:noProof/>
                 <w:webHidden/>
               </w:rPr>
-              <w:t>10</w:t>
+              <w:t>11</w:t>
             </w:r>
             <w:r>
               <w:rPr>
@@ -1787,7 +2007,7 @@
               <w:lang w:bidi="ar-SA"/>
             </w:rPr>
           </w:pPr>
-          <w:hyperlink w:anchor="_Toc437952972" w:history="1">
+          <w:hyperlink w:anchor="_Toc438450823" w:history="1">
             <w:r>
               <w:rPr>
                 <w:rStyle w:val="Hyperlink"/>
@@ -1814,7 +2034,7 @@
                 <w:noProof/>
                 <w:webHidden/>
               </w:rPr>
-              <w:instrText xml:space="preserve"> PAGEREF _Toc437952972 \h </w:instrText>
+              <w:instrText xml:space="preserve"> PAGEREF _Toc438450823 \h </w:instrText>
             </w:r>
             <w:r>
               <w:rPr>
@@ -1834,7 +2054,7 @@
                 <w:noProof/>
                 <w:webHidden/>
               </w:rPr>
-              <w:t>10</w:t>
+              <w:t>11</w:t>
             </w:r>
             <w:r>
               <w:rPr>
@@ -1859,7 +2079,7 @@
               <w:lang w:bidi="ar-SA"/>
             </w:rPr>
           </w:pPr>
-          <w:hyperlink w:anchor="_Toc437952973" w:history="1">
+          <w:hyperlink w:anchor="_Toc438450824" w:history="1">
             <w:r>
               <w:rPr>
                 <w:rStyle w:val="Hyperlink"/>
@@ -1886,7 +2106,7 @@
                 <w:noProof/>
                 <w:webHidden/>
               </w:rPr>
-              <w:instrText xml:space="preserve"> PAGEREF _Toc437952973 \h </w:instrText>
+              <w:instrText xml:space="preserve"> PAGEREF _Toc438450824 \h </w:instrText>
             </w:r>
             <w:r>
               <w:rPr>
@@ -1906,7 +2126,7 @@
                 <w:noProof/>
                 <w:webHidden/>
               </w:rPr>
-              <w:t>10</w:t>
+              <w:t>11</w:t>
             </w:r>
             <w:r>
               <w:rPr>
@@ -1931,7 +2151,7 @@
               <w:lang w:bidi="ar-SA"/>
             </w:rPr>
           </w:pPr>
-          <w:hyperlink w:anchor="_Toc437952974" w:history="1">
+          <w:hyperlink w:anchor="_Toc438450825" w:history="1">
             <w:r>
               <w:rPr>
                 <w:rStyle w:val="Hyperlink"/>
@@ -1958,7 +2178,7 @@
                 <w:noProof/>
                 <w:webHidden/>
               </w:rPr>
-              <w:instrText xml:space="preserve"> PAGEREF _Toc437952974 \h </w:instrText>
+              <w:instrText xml:space="preserve"> PAGEREF _Toc438450825 \h </w:instrText>
             </w:r>
             <w:r>
               <w:rPr>
@@ -1978,7 +2198,7 @@
                 <w:noProof/>
                 <w:webHidden/>
               </w:rPr>
-              <w:t>10</w:t>
+              <w:t>12</w:t>
             </w:r>
             <w:r>
               <w:rPr>
@@ -2003,7 +2223,7 @@
               <w:lang w:bidi="ar-SA"/>
             </w:rPr>
           </w:pPr>
-          <w:hyperlink w:anchor="_Toc437952975" w:history="1">
+          <w:hyperlink w:anchor="_Toc438450826" w:history="1">
             <w:r>
               <w:rPr>
                 <w:rStyle w:val="Hyperlink"/>
@@ -2030,7 +2250,7 @@
                 <w:noProof/>
                 <w:webHidden/>
               </w:rPr>
-              <w:instrText xml:space="preserve"> PAGEREF _Toc437952975 \h </w:instrText>
+              <w:instrText xml:space="preserve"> PAGEREF _Toc438450826 \h </w:instrText>
             </w:r>
             <w:r>
               <w:rPr>
@@ -2050,7 +2270,7 @@
                 <w:noProof/>
                 <w:webHidden/>
               </w:rPr>
-              <w:t>11</w:t>
+              <w:t>13</w:t>
             </w:r>
             <w:r>
               <w:rPr>
@@ -2075,7 +2295,7 @@
               <w:lang w:bidi="ar-SA"/>
             </w:rPr>
           </w:pPr>
-          <w:hyperlink w:anchor="_Toc437952976" w:history="1">
+          <w:hyperlink w:anchor="_Toc438450827" w:history="1">
             <w:r>
               <w:rPr>
                 <w:rStyle w:val="Hyperlink"/>
@@ -2102,7 +2322,7 @@
                 <w:noProof/>
                 <w:webHidden/>
               </w:rPr>
-              <w:instrText xml:space="preserve"> PAGEREF _Toc437952976 \h </w:instrText>
+              <w:instrText xml:space="preserve"> PAGEREF _Toc438450827 \h </w:instrText>
             </w:r>
             <w:r>
               <w:rPr>
@@ -2122,7 +2342,7 @@
                 <w:noProof/>
                 <w:webHidden/>
               </w:rPr>
-              <w:t>12</w:t>
+              <w:t>14</w:t>
             </w:r>
             <w:r>
               <w:rPr>
@@ -2147,7 +2367,7 @@
               <w:lang w:bidi="ar-SA"/>
             </w:rPr>
           </w:pPr>
-          <w:hyperlink w:anchor="_Toc437952977" w:history="1">
+          <w:hyperlink w:anchor="_Toc438450828" w:history="1">
             <w:r>
               <w:rPr>
                 <w:rStyle w:val="Hyperlink"/>
@@ -2174,7 +2394,7 @@
                 <w:noProof/>
                 <w:webHidden/>
               </w:rPr>
-              <w:instrText xml:space="preserve"> PAGEREF _Toc437952977 \h </w:instrText>
+              <w:instrText xml:space="preserve"> PAGEREF _Toc438450828 \h </w:instrText>
             </w:r>
             <w:r>
               <w:rPr>
@@ -2194,7 +2414,7 @@
                 <w:noProof/>
                 <w:webHidden/>
               </w:rPr>
-              <w:t>12</w:t>
+              <w:t>14</w:t>
             </w:r>
             <w:r>
               <w:rPr>
@@ -2219,7 +2439,7 @@
               <w:lang w:bidi="ar-SA"/>
             </w:rPr>
           </w:pPr>
-          <w:hyperlink w:anchor="_Toc437952978" w:history="1">
+          <w:hyperlink w:anchor="_Toc438450829" w:history="1">
             <w:r>
               <w:rPr>
                 <w:rStyle w:val="Hyperlink"/>
@@ -2246,7 +2466,7 @@
                 <w:noProof/>
                 <w:webHidden/>
               </w:rPr>
-              <w:instrText xml:space="preserve"> PAGEREF _Toc437952978 \h </w:instrText>
+              <w:instrText xml:space="preserve"> PAGEREF _Toc438450829 \h </w:instrText>
             </w:r>
             <w:r>
               <w:rPr>
@@ -2266,7 +2486,7 @@
                 <w:noProof/>
                 <w:webHidden/>
               </w:rPr>
-              <w:t>12</w:t>
+              <w:t>14</w:t>
             </w:r>
             <w:r>
               <w:rPr>
@@ -2291,7 +2511,7 @@
               <w:lang w:bidi="ar-SA"/>
             </w:rPr>
           </w:pPr>
-          <w:hyperlink w:anchor="_Toc437952979" w:history="1">
+          <w:hyperlink w:anchor="_Toc438450830" w:history="1">
             <w:r>
               <w:rPr>
                 <w:rStyle w:val="Hyperlink"/>
@@ -2318,7 +2538,7 @@
                 <w:noProof/>
                 <w:webHidden/>
               </w:rPr>
-              <w:instrText xml:space="preserve"> PAGEREF _Toc437952979 \h </w:instrText>
+              <w:instrText xml:space="preserve"> PAGEREF _Toc438450830 \h </w:instrText>
             </w:r>
             <w:r>
               <w:rPr>
@@ -2338,7 +2558,7 @@
                 <w:noProof/>
                 <w:webHidden/>
               </w:rPr>
-              <w:t>12</w:t>
+              <w:t>14</w:t>
             </w:r>
             <w:r>
               <w:rPr>
@@ -2363,7 +2583,7 @@
               <w:lang w:bidi="ar-SA"/>
             </w:rPr>
           </w:pPr>
-          <w:hyperlink w:anchor="_Toc437952980" w:history="1">
+          <w:hyperlink w:anchor="_Toc438450831" w:history="1">
             <w:r>
               <w:rPr>
                 <w:rStyle w:val="Hyperlink"/>
@@ -2390,7 +2610,7 @@
                 <w:noProof/>
                 <w:webHidden/>
               </w:rPr>
-              <w:instrText xml:space="preserve"> PAGEREF _Toc437952980 \h </w:instrText>
+              <w:instrText xml:space="preserve"> PAGEREF _Toc438450831 \h </w:instrText>
             </w:r>
             <w:r>
               <w:rPr>
@@ -2410,7 +2630,7 @@
                 <w:noProof/>
                 <w:webHidden/>
               </w:rPr>
-              <w:t>12</w:t>
+              <w:t>14</w:t>
             </w:r>
             <w:r>
               <w:rPr>
@@ -2435,7 +2655,7 @@
               <w:lang w:bidi="ar-SA"/>
             </w:rPr>
           </w:pPr>
-          <w:hyperlink w:anchor="_Toc437952981" w:history="1">
+          <w:hyperlink w:anchor="_Toc438450832" w:history="1">
             <w:r>
               <w:rPr>
                 <w:rStyle w:val="Hyperlink"/>
@@ -2462,7 +2682,7 @@
                 <w:noProof/>
                 <w:webHidden/>
               </w:rPr>
-              <w:instrText xml:space="preserve"> PAGEREF _Toc437952981 \h </w:instrText>
+              <w:instrText xml:space="preserve"> PAGEREF _Toc438450832 \h </w:instrText>
             </w:r>
             <w:r>
               <w:rPr>
@@ -2482,7 +2702,7 @@
                 <w:noProof/>
                 <w:webHidden/>
               </w:rPr>
-              <w:t>12</w:t>
+              <w:t>14</w:t>
             </w:r>
             <w:r>
               <w:rPr>
@@ -2523,7 +2743,7 @@
       <w:pPr>
         <w:pStyle w:val="Heading1"/>
       </w:pPr>
-      <w:bookmarkStart w:id="1" w:name="_Toc437952949"/>
+      <w:bookmarkStart w:id="1" w:name="_Toc438450797"/>
       <w:r>
         <w:lastRenderedPageBreak/>
         <w:t>Case Statements</w:t>
@@ -2738,7 +2958,7 @@
       <w:pPr>
         <w:pStyle w:val="Heading1"/>
       </w:pPr>
-      <w:bookmarkStart w:id="2" w:name="_Toc437952950"/>
+      <w:bookmarkStart w:id="2" w:name="_Toc438450798"/>
       <w:r>
         <w:t>Dates and Times</w:t>
       </w:r>
@@ -2750,7 +2970,7 @@
       <w:pPr>
         <w:pStyle w:val="Heading2"/>
       </w:pPr>
-      <w:bookmarkStart w:id="3" w:name="_Toc437952951"/>
+      <w:bookmarkStart w:id="3" w:name="_Toc438450799"/>
       <w:r>
         <w:t>Convert a string to a Timestamp</w:t>
       </w:r>
@@ -2795,9 +3015,11 @@
       <w:pPr>
         <w:pStyle w:val="Heading2"/>
       </w:pPr>
+      <w:bookmarkStart w:id="4" w:name="_Toc438450800"/>
       <w:r>
         <w:t>Convert a timestamp to ISO 8601</w:t>
       </w:r>
+      <w:bookmarkEnd w:id="4"/>
     </w:p>
     <w:p>
       <w:pPr>
@@ -2860,11 +3082,11 @@
       <w:pPr>
         <w:pStyle w:val="Heading2"/>
       </w:pPr>
-      <w:bookmarkStart w:id="4" w:name="_Toc437952952"/>
+      <w:bookmarkStart w:id="5" w:name="_Toc438450801"/>
       <w:r>
         <w:t>Convert from UTC to a different timezone</w:t>
       </w:r>
-      <w:bookmarkEnd w:id="4"/>
+      <w:bookmarkEnd w:id="5"/>
     </w:p>
     <w:p>
       <w:pPr>
@@ -2912,12 +3134,12 @@
       <w:pPr>
         <w:pStyle w:val="Heading3"/>
       </w:pPr>
-      <w:bookmarkStart w:id="5" w:name="_Toc437952953"/>
+      <w:bookmarkStart w:id="6" w:name="_Toc438450802"/>
       <w:r>
         <w:lastRenderedPageBreak/>
         <w:t>Timezones</w:t>
       </w:r>
-      <w:bookmarkEnd w:id="5"/>
+      <w:bookmarkEnd w:id="6"/>
     </w:p>
     <w:p/>
     <w:p>
@@ -2952,11 +3174,11 @@
       <w:pPr>
         <w:pStyle w:val="Heading2"/>
       </w:pPr>
-      <w:bookmarkStart w:id="6" w:name="_Toc437952954"/>
+      <w:bookmarkStart w:id="7" w:name="_Toc438450803"/>
       <w:r>
         <w:t>Difference between 2 Timestamps in minutes</w:t>
       </w:r>
-      <w:bookmarkEnd w:id="6"/>
+      <w:bookmarkEnd w:id="7"/>
     </w:p>
     <w:p/>
     <w:p>
@@ -3234,14 +3456,14 @@
       <w:pPr>
         <w:pStyle w:val="Heading2"/>
       </w:pPr>
-      <w:bookmarkStart w:id="7" w:name="_Toc437952955"/>
+      <w:bookmarkStart w:id="8" w:name="_Toc438450804"/>
       <w:r>
         <w:t>Difference between 2 Timestamps</w:t>
       </w:r>
       <w:r>
         <w:t xml:space="preserve"> in seconds</w:t>
       </w:r>
-      <w:bookmarkEnd w:id="7"/>
+      <w:bookmarkEnd w:id="8"/>
     </w:p>
     <w:p/>
     <w:p>
@@ -3649,11 +3871,11 @@
       <w:pPr>
         <w:pStyle w:val="Heading2"/>
       </w:pPr>
-      <w:bookmarkStart w:id="8" w:name="_Toc437952956"/>
+      <w:bookmarkStart w:id="9" w:name="_Toc438450805"/>
       <w:r>
         <w:t>Format Elements for Dates</w:t>
       </w:r>
-      <w:bookmarkEnd w:id="8"/>
+      <w:bookmarkEnd w:id="9"/>
     </w:p>
     <w:p/>
     <w:p>
@@ -11771,11 +11993,11 @@
       <w:pPr>
         <w:pStyle w:val="Heading2"/>
       </w:pPr>
-      <w:bookmarkStart w:id="9" w:name="_Toc437952957"/>
+      <w:bookmarkStart w:id="10" w:name="_Toc438450806"/>
       <w:r>
         <w:t>Timezones</w:t>
       </w:r>
-      <w:bookmarkEnd w:id="9"/>
+      <w:bookmarkEnd w:id="10"/>
     </w:p>
     <w:p/>
     <w:p>
@@ -11794,21 +12016,21 @@
       <w:pPr>
         <w:pStyle w:val="Heading1"/>
       </w:pPr>
-      <w:bookmarkStart w:id="10" w:name="_Toc437952958"/>
+      <w:bookmarkStart w:id="11" w:name="_Toc438450807"/>
       <w:r>
         <w:t>DDL (Data Description Language)</w:t>
       </w:r>
-      <w:bookmarkEnd w:id="10"/>
+      <w:bookmarkEnd w:id="11"/>
     </w:p>
     <w:p>
       <w:pPr>
         <w:pStyle w:val="Heading2"/>
       </w:pPr>
-      <w:bookmarkStart w:id="11" w:name="_Toc437952959"/>
+      <w:bookmarkStart w:id="12" w:name="_Toc438450808"/>
       <w:r>
         <w:t>Examine indexes on tables in the database</w:t>
       </w:r>
-      <w:bookmarkEnd w:id="11"/>
+      <w:bookmarkEnd w:id="12"/>
     </w:p>
     <w:p>
       <w:pPr>
@@ -11846,22 +12068,22 @@
       <w:pPr>
         <w:pStyle w:val="Heading1"/>
       </w:pPr>
-      <w:bookmarkStart w:id="12" w:name="_Toc437952960"/>
+      <w:bookmarkStart w:id="13" w:name="_Toc438450809"/>
       <w:r>
         <w:lastRenderedPageBreak/>
         <w:t>Functions</w:t>
       </w:r>
-      <w:bookmarkEnd w:id="12"/>
+      <w:bookmarkEnd w:id="13"/>
     </w:p>
     <w:p>
       <w:pPr>
         <w:pStyle w:val="Heading2"/>
       </w:pPr>
-      <w:bookmarkStart w:id="13" w:name="_Toc437952961"/>
+      <w:bookmarkStart w:id="14" w:name="_Toc438450810"/>
       <w:r>
         <w:t>Creating a Function</w:t>
       </w:r>
-      <w:bookmarkEnd w:id="13"/>
+      <w:bookmarkEnd w:id="14"/>
     </w:p>
     <w:p>
       <w:pPr>
@@ -12085,23 +12307,23 @@
       <w:pPr>
         <w:pStyle w:val="Heading1"/>
       </w:pPr>
-      <w:bookmarkStart w:id="14" w:name="_Toc437952962"/>
+      <w:bookmarkStart w:id="15" w:name="_Toc438450811"/>
       <w:r>
         <w:lastRenderedPageBreak/>
         <w:t>Geodesy</w:t>
       </w:r>
-      <w:bookmarkEnd w:id="14"/>
+      <w:bookmarkEnd w:id="15"/>
     </w:p>
     <w:p/>
     <w:p>
       <w:pPr>
         <w:pStyle w:val="Heading2"/>
       </w:pPr>
-      <w:bookmarkStart w:id="15" w:name="_Toc437952963"/>
+      <w:bookmarkStart w:id="16" w:name="_Toc438450812"/>
       <w:r>
         <w:t>Create an SDO Geometry Point</w:t>
       </w:r>
-      <w:bookmarkEnd w:id="15"/>
+      <w:bookmarkEnd w:id="16"/>
     </w:p>
     <w:p/>
     <w:p>
@@ -12221,11 +12443,11 @@
       <w:pPr>
         <w:pStyle w:val="Heading2"/>
       </w:pPr>
-      <w:bookmarkStart w:id="16" w:name="_Toc437952964"/>
+      <w:bookmarkStart w:id="17" w:name="_Toc438450813"/>
       <w:r>
         <w:t>Distance between two points</w:t>
       </w:r>
-      <w:bookmarkEnd w:id="16"/>
+      <w:bookmarkEnd w:id="17"/>
     </w:p>
     <w:p/>
     <w:p>
@@ -12461,11 +12683,11 @@
       <w:pPr>
         <w:pStyle w:val="Heading2"/>
       </w:pPr>
-      <w:bookmarkStart w:id="17" w:name="_Toc437952965"/>
+      <w:bookmarkStart w:id="18" w:name="_Toc438450814"/>
       <w:r>
         <w:t>Extract latitude and longitude from an SDO.Geometry point</w:t>
       </w:r>
-      <w:bookmarkEnd w:id="17"/>
+      <w:bookmarkEnd w:id="18"/>
     </w:p>
     <w:p>
       <w:pPr>
@@ -12497,11 +12719,11 @@
       <w:pPr>
         <w:pStyle w:val="Heading2"/>
       </w:pPr>
-      <w:bookmarkStart w:id="18" w:name="_Toc437952966"/>
+      <w:bookmarkStart w:id="19" w:name="_Toc438450815"/>
       <w:r>
         <w:t>Extract latitude and longitude from an SDO.Geometry polygon</w:t>
       </w:r>
-      <w:bookmarkEnd w:id="18"/>
+      <w:bookmarkEnd w:id="19"/>
     </w:p>
     <w:p>
       <w:pPr>
@@ -12554,21 +12776,21 @@
       <w:pPr>
         <w:pStyle w:val="Heading1"/>
       </w:pPr>
-      <w:bookmarkStart w:id="19" w:name="_Toc437952967"/>
+      <w:bookmarkStart w:id="20" w:name="_Toc438450816"/>
       <w:r>
         <w:t>JSON</w:t>
       </w:r>
-      <w:bookmarkEnd w:id="19"/>
+      <w:bookmarkEnd w:id="20"/>
     </w:p>
     <w:p>
       <w:pPr>
         <w:pStyle w:val="Heading2"/>
       </w:pPr>
-      <w:bookmarkStart w:id="20" w:name="_Toc437952968"/>
+      <w:bookmarkStart w:id="21" w:name="_Toc438450817"/>
       <w:r>
         <w:t>Parsing JSON</w:t>
       </w:r>
-      <w:bookmarkEnd w:id="20"/>
+      <w:bookmarkEnd w:id="21"/>
     </w:p>
     <w:p>
       <w:pPr>
@@ -12724,12 +12946,12 @@
       <w:pPr>
         <w:pStyle w:val="Heading1"/>
       </w:pPr>
-      <w:bookmarkStart w:id="21" w:name="_Toc437952969"/>
+      <w:bookmarkStart w:id="22" w:name="_Toc438450818"/>
       <w:r>
         <w:lastRenderedPageBreak/>
         <w:t>Math</w:t>
       </w:r>
-      <w:bookmarkEnd w:id="21"/>
+      <w:bookmarkEnd w:id="22"/>
     </w:p>
     <w:p>
       <w:pPr>
@@ -12740,11 +12962,68 @@
       <w:pPr>
         <w:pStyle w:val="Heading2"/>
       </w:pPr>
-      <w:bookmarkStart w:id="22" w:name="_Toc437952970"/>
+      <w:bookmarkStart w:id="23" w:name="_Toc438450819"/>
+      <w:r>
+        <w:t>Average</w:t>
+      </w:r>
+      <w:bookmarkEnd w:id="23"/>
+    </w:p>
+    <w:p>
+      <w:pPr>
+        <w:pStyle w:val="CodeStyle"/>
+      </w:pPr>
+    </w:p>
+    <w:p>
+      <w:pPr>
+        <w:pStyle w:val="CodeStyle"/>
+      </w:pPr>
+      <w:r>
+        <w:t>SELECT AVG(salary) "Average" FROM employees;</w:t>
+      </w:r>
+    </w:p>
+    <w:p>
+      <w:pPr>
+        <w:pStyle w:val="CodeStyle"/>
+      </w:pPr>
+    </w:p>
+    <w:p>
+      <w:pPr>
+        <w:pStyle w:val="CodeStyle"/>
+      </w:pPr>
+      <w:r>
+        <w:t xml:space="preserve"> Average</w:t>
+      </w:r>
+    </w:p>
+    <w:p>
+      <w:pPr>
+        <w:pStyle w:val="CodeStyle"/>
+      </w:pPr>
+      <w:r>
+        <w:t>--------</w:t>
+      </w:r>
+    </w:p>
+    <w:p>
+      <w:pPr>
+        <w:pStyle w:val="CodeStyle"/>
+      </w:pPr>
+      <w:r>
+        <w:t xml:space="preserve">    6425</w:t>
+      </w:r>
+    </w:p>
+    <w:p>
+      <w:pPr>
+        <w:pStyle w:val="Heading2"/>
+      </w:pPr>
+    </w:p>
+    <w:p>
+      <w:pPr>
+        <w:pStyle w:val="Heading2"/>
+      </w:pPr>
+      <w:bookmarkStart w:id="24" w:name="_Toc438450820"/>
       <w:r>
         <w:t>Half-round even</w:t>
       </w:r>
-      <w:bookmarkEnd w:id="22"/>
+      <w:bookmarkEnd w:id="24"/>
     </w:p>
     <w:p>
       <w:pPr>
@@ -12781,11 +13060,55 @@
       <w:pPr>
         <w:pStyle w:val="Heading2"/>
       </w:pPr>
-      <w:bookmarkStart w:id="23" w:name="_Toc437952971"/>
+      <w:bookmarkStart w:id="25" w:name="_Toc438450821"/>
+      <w:r>
+        <w:t>Median</w:t>
+      </w:r>
+      <w:bookmarkEnd w:id="25"/>
+    </w:p>
+    <w:p>
+      <w:pPr>
+        <w:pStyle w:val="CodeStyle"/>
+      </w:pPr>
+    </w:p>
+    <w:p>
+      <w:pPr>
+        <w:pStyle w:val="CodeStyle"/>
+      </w:pPr>
+      <w:r>
+        <w:t xml:space="preserve">select </w:t>
+      </w:r>
+      <w:r>
+        <w:t>median(abs(hrs_diff))</w:t>
+      </w:r>
+    </w:p>
+    <w:p>
+      <w:pPr>
+        <w:pStyle w:val="CodeStyle"/>
+      </w:pPr>
+      <w:r>
+        <w:t>from …;</w:t>
+      </w:r>
+    </w:p>
+    <w:p>
+      <w:pPr>
+        <w:pStyle w:val="CodeStyle"/>
+      </w:pPr>
+    </w:p>
+    <w:p>
+      <w:pPr>
+        <w:pStyle w:val="CodeStyle"/>
+      </w:pPr>
+    </w:p>
+    <w:p>
+      <w:pPr>
+        <w:pStyle w:val="Heading2"/>
+      </w:pPr>
+      <w:bookmarkStart w:id="26" w:name="_Toc438450822"/>
       <w:r>
         <w:t>Rounding</w:t>
       </w:r>
-      <w:bookmarkEnd w:id="23"/>
+      <w:bookmarkEnd w:id="26"/>
     </w:p>
     <w:p>
       <w:pPr>
@@ -12928,11 +13251,11 @@
       <w:pPr>
         <w:pStyle w:val="Heading1"/>
       </w:pPr>
-      <w:bookmarkStart w:id="24" w:name="_Toc437952972"/>
+      <w:bookmarkStart w:id="27" w:name="_Toc438450823"/>
       <w:r>
         <w:t>Numbers</w:t>
       </w:r>
-      <w:bookmarkEnd w:id="24"/>
+      <w:bookmarkEnd w:id="27"/>
     </w:p>
     <w:p>
       <w:pPr>
@@ -12943,11 +13266,11 @@
       <w:pPr>
         <w:pStyle w:val="Heading2"/>
       </w:pPr>
-      <w:bookmarkStart w:id="25" w:name="_Toc437952973"/>
+      <w:bookmarkStart w:id="28" w:name="_Toc438450824"/>
       <w:r>
         <w:t>Converting a number to a character string</w:t>
       </w:r>
-      <w:bookmarkEnd w:id="25"/>
+      <w:bookmarkEnd w:id="28"/>
     </w:p>
     <w:p>
       <w:pPr>
@@ -12963,6 +13286,7 @@
           <w:noProof/>
           <w:lang w:bidi="ar-SA"/>
         </w:rPr>
+        <w:lastRenderedPageBreak/>
         <w:drawing>
           <wp:inline distT="0" distB="0" distL="0" distR="0">
             <wp:extent cx="5210175" cy="1095375"/>
@@ -13019,11 +13343,11 @@
       <w:pPr>
         <w:pStyle w:val="Heading2"/>
       </w:pPr>
-      <w:bookmarkStart w:id="26" w:name="_Toc437952974"/>
+      <w:bookmarkStart w:id="29" w:name="_Toc438450825"/>
       <w:r>
         <w:t>Right pad with zeros</w:t>
       </w:r>
-      <w:bookmarkEnd w:id="26"/>
+      <w:bookmarkEnd w:id="29"/>
     </w:p>
     <w:p>
       <w:pPr>
@@ -13089,12 +13413,12 @@
       <w:pPr>
         <w:pStyle w:val="Heading2"/>
       </w:pPr>
-      <w:bookmarkStart w:id="27" w:name="_Toc437952975"/>
+      <w:bookmarkStart w:id="30" w:name="_Toc438450826"/>
       <w:r>
         <w:lastRenderedPageBreak/>
         <w:t>Suppress leading spaces for numbers converted to a string</w:t>
       </w:r>
-      <w:bookmarkEnd w:id="27"/>
+      <w:bookmarkEnd w:id="30"/>
     </w:p>
     <w:p>
       <w:pPr>
@@ -13248,12 +13572,12 @@
       <w:pPr>
         <w:pStyle w:val="Heading1"/>
       </w:pPr>
-      <w:bookmarkStart w:id="28" w:name="_Toc437952976"/>
+      <w:bookmarkStart w:id="31" w:name="_Toc438450827"/>
       <w:r>
         <w:lastRenderedPageBreak/>
         <w:t>Regular Expressions</w:t>
       </w:r>
-      <w:bookmarkEnd w:id="28"/>
+      <w:bookmarkEnd w:id="31"/>
     </w:p>
     <w:p>
       <w:pPr>
@@ -13268,11 +13592,11 @@
       <w:pPr>
         <w:pStyle w:val="Heading2"/>
       </w:pPr>
-      <w:bookmarkStart w:id="29" w:name="_Toc437952977"/>
+      <w:bookmarkStart w:id="32" w:name="_Toc438450828"/>
       <w:r>
         <w:t>Replace unwanted characters</w:t>
       </w:r>
-      <w:bookmarkEnd w:id="29"/>
+      <w:bookmarkEnd w:id="32"/>
     </w:p>
     <w:p>
       <w:pPr>
@@ -13374,11 +13698,11 @@
       <w:pPr>
         <w:pStyle w:val="Heading2"/>
       </w:pPr>
-      <w:bookmarkStart w:id="30" w:name="_Toc437952978"/>
+      <w:bookmarkStart w:id="33" w:name="_Toc438450829"/>
       <w:r>
         <w:t>Constrain a character field to numeric values</w:t>
       </w:r>
-      <w:bookmarkEnd w:id="30"/>
+      <w:bookmarkEnd w:id="33"/>
     </w:p>
     <w:p>
       <w:pPr>
@@ -13436,11 +13760,11 @@
       <w:pPr>
         <w:pStyle w:val="Heading1"/>
       </w:pPr>
-      <w:bookmarkStart w:id="31" w:name="_Toc437952979"/>
+      <w:bookmarkStart w:id="34" w:name="_Toc438450830"/>
       <w:r>
         <w:t>Specify a schema</w:t>
       </w:r>
-      <w:bookmarkEnd w:id="31"/>
+      <w:bookmarkEnd w:id="34"/>
     </w:p>
     <w:p>
       <w:pPr>
@@ -13490,11 +13814,11 @@
       <w:pPr>
         <w:pStyle w:val="Heading1"/>
       </w:pPr>
-      <w:bookmarkStart w:id="32" w:name="_Toc437952980"/>
+      <w:bookmarkStart w:id="35" w:name="_Toc438450831"/>
       <w:r>
         <w:t>Statistics</w:t>
       </w:r>
-      <w:bookmarkEnd w:id="32"/>
+      <w:bookmarkEnd w:id="35"/>
     </w:p>
     <w:p>
       <w:pPr>
@@ -13509,11 +13833,11 @@
       <w:pPr>
         <w:pStyle w:val="Heading2"/>
       </w:pPr>
-      <w:bookmarkStart w:id="33" w:name="_Toc437952981"/>
+      <w:bookmarkStart w:id="36" w:name="_Toc438450832"/>
       <w:r>
         <w:t>Average</w:t>
       </w:r>
-      <w:bookmarkEnd w:id="33"/>
+      <w:bookmarkEnd w:id="36"/>
     </w:p>
     <w:p>
       <w:pPr>
@@ -13730,6 +14054,160 @@
             </a:graphic>
           </wp:inline>
         </w:drawing>
+      </w:r>
+    </w:p>
+    <w:p>
+      <w:pPr>
+        <w:rPr>
+          <w:rFonts w:ascii="Courier New" w:hAnsi="Courier New" w:cs="Courier New"/>
+          <w:sz w:val="16"/>
+          <w:szCs w:val="16"/>
+        </w:rPr>
+      </w:pPr>
+    </w:p>
+    <w:p>
+      <w:pPr>
+        <w:rPr>
+          <w:rFonts w:ascii="Courier New" w:hAnsi="Courier New" w:cs="Courier New"/>
+          <w:sz w:val="16"/>
+          <w:szCs w:val="16"/>
+        </w:rPr>
+      </w:pPr>
+    </w:p>
+    <w:p>
+      <w:pPr>
+        <w:rPr>
+          <w:rFonts w:ascii="Courier New" w:hAnsi="Courier New" w:cs="Courier New"/>
+          <w:sz w:val="16"/>
+          <w:szCs w:val="16"/>
+        </w:rPr>
+      </w:pPr>
+    </w:p>
+    <w:p>
+      <w:pPr>
+        <w:pStyle w:val="Heading2"/>
+      </w:pPr>
+      <w:r>
+        <w:t xml:space="preserve">Standard Deviation </w:t>
+      </w:r>
+    </w:p>
+    <w:p>
+      <w:pPr>
+        <w:pStyle w:val="Heading2"/>
+      </w:pPr>
+      <w:r>
+        <w:t xml:space="preserve">Standard Deviation of a Sample </w:t>
+      </w:r>
+    </w:p>
+    <w:p>
+      <w:pPr>
+        <w:rPr>
+          <w:rFonts w:ascii="Courier New" w:hAnsi="Courier New" w:cs="Courier New"/>
+          <w:sz w:val="16"/>
+          <w:szCs w:val="16"/>
+        </w:rPr>
+      </w:pPr>
+    </w:p>
+    <w:p>
+      <w:pPr>
+        <w:rPr>
+          <w:rFonts w:ascii="Courier New" w:hAnsi="Courier New" w:cs="Courier New"/>
+          <w:sz w:val="16"/>
+          <w:szCs w:val="16"/>
+        </w:rPr>
+      </w:pPr>
+      <w:r>
+        <w:rPr>
+          <w:rFonts w:ascii="Courier New" w:hAnsi="Courier New" w:cs="Courier New"/>
+          <w:sz w:val="16"/>
+          <w:szCs w:val="16"/>
+        </w:rPr>
+        <w:t>SELECT STDDEV(salary) "Deviation"</w:t>
+      </w:r>
+    </w:p>
+    <w:p>
+      <w:pPr>
+        <w:rPr>
+          <w:rFonts w:ascii="Courier New" w:hAnsi="Courier New" w:cs="Courier New"/>
+          <w:sz w:val="16"/>
+          <w:szCs w:val="16"/>
+        </w:rPr>
+      </w:pPr>
+      <w:r>
+        <w:rPr>
+          <w:rFonts w:ascii="Courier New" w:hAnsi="Courier New" w:cs="Courier New"/>
+          <w:sz w:val="16"/>
+          <w:szCs w:val="16"/>
+        </w:rPr>
+        <w:t xml:space="preserve">   FROM employees;</w:t>
+      </w:r>
+    </w:p>
+    <w:p>
+      <w:pPr>
+        <w:rPr>
+          <w:rFonts w:ascii="Courier New" w:hAnsi="Courier New" w:cs="Courier New"/>
+          <w:sz w:val="16"/>
+          <w:szCs w:val="16"/>
+        </w:rPr>
+      </w:pPr>
+      <w:r>
+        <w:rPr>
+          <w:rFonts w:ascii="Courier New" w:hAnsi="Courier New" w:cs="Courier New"/>
+          <w:sz w:val="16"/>
+          <w:szCs w:val="16"/>
+        </w:rPr>
+        <w:t xml:space="preserve"> </w:t>
+      </w:r>
+    </w:p>
+    <w:p>
+      <w:pPr>
+        <w:rPr>
+          <w:rFonts w:ascii="Courier New" w:hAnsi="Courier New" w:cs="Courier New"/>
+          <w:sz w:val="16"/>
+          <w:szCs w:val="16"/>
+        </w:rPr>
+      </w:pPr>
+      <w:r>
+        <w:rPr>
+          <w:rFonts w:ascii="Courier New" w:hAnsi="Courier New" w:cs="Courier New"/>
+          <w:sz w:val="16"/>
+          <w:szCs w:val="16"/>
+        </w:rPr>
+        <w:t xml:space="preserve"> Deviation</w:t>
+      </w:r>
+    </w:p>
+    <w:p>
+      <w:pPr>
+        <w:rPr>
+          <w:rFonts w:ascii="Courier New" w:hAnsi="Courier New" w:cs="Courier New"/>
+          <w:sz w:val="16"/>
+          <w:szCs w:val="16"/>
+        </w:rPr>
+      </w:pPr>
+      <w:r>
+        <w:rPr>
+          <w:rFonts w:ascii="Courier New" w:hAnsi="Courier New" w:cs="Courier New"/>
+          <w:sz w:val="16"/>
+          <w:szCs w:val="16"/>
+        </w:rPr>
+        <w:t>----------</w:t>
+      </w:r>
+    </w:p>
+    <w:p>
+      <w:pPr>
+        <w:rPr>
+          <w:rFonts w:ascii="Courier New" w:hAnsi="Courier New" w:cs="Courier New"/>
+          <w:sz w:val="16"/>
+          <w:szCs w:val="16"/>
+        </w:rPr>
+      </w:pPr>
+      <w:r>
+        <w:rPr>
+          <w:rFonts w:ascii="Courier New" w:hAnsi="Courier New" w:cs="Courier New"/>
+          <w:sz w:val="16"/>
+          <w:szCs w:val="16"/>
+        </w:rPr>
+        <w:t>3909.36575</w:t>
       </w:r>
     </w:p>
     <w:sectPr>
@@ -15146,7 +15624,7 @@
 </file>
 
 <file path=customXml/itemProps1.xml><?xml version="1.0" encoding="utf-8"?>
-<ds:datastoreItem xmlns:ds="http://schemas.openxmlformats.org/officeDocument/2006/customXml" ds:itemID="{715161B2-546C-434E-B296-B883BB084391}">
+<ds:datastoreItem xmlns:ds="http://schemas.openxmlformats.org/officeDocument/2006/customXml" ds:itemID="{6C9D90FF-01FA-4D62-AA92-FC2BDCC95901}">
   <ds:schemaRefs>
     <ds:schemaRef ds:uri="http://schemas.openxmlformats.org/officeDocument/2006/bibliography"/>
   </ds:schemaRefs>

</xml_diff>

<commit_message>
Updating from work machine
</commit_message>
<xml_diff>
--- a/Oracle_Cheatsheet.docx
+++ b/Oracle_Cheatsheet.docx
@@ -6,7 +6,7 @@
       <w:pPr>
         <w:pStyle w:val="Title"/>
       </w:pPr>
-      <w:bookmarkStart w:id="0" w:name="_Toc438450796"/>
+      <w:bookmarkStart w:id="0" w:name="_Toc439866196"/>
       <w:r>
         <w:t>Oracle Cheatsheet</w:t>
       </w:r>
@@ -63,7 +63,7 @@
           <w:r>
             <w:fldChar w:fldCharType="separate"/>
           </w:r>
-          <w:hyperlink w:anchor="_Toc438450796" w:history="1">
+          <w:hyperlink w:anchor="_Toc439866196" w:history="1">
             <w:r>
               <w:rPr>
                 <w:rStyle w:val="Hyperlink"/>
@@ -90,7 +90,7 @@
                 <w:noProof/>
                 <w:webHidden/>
               </w:rPr>
-              <w:instrText xml:space="preserve"> PAGEREF _Toc438450796 \h </w:instrText>
+              <w:instrText xml:space="preserve"> PAGEREF _Toc439866196 \h </w:instrText>
             </w:r>
             <w:r>
               <w:rPr>
@@ -135,7 +135,7 @@
               <w:lang w:bidi="ar-SA"/>
             </w:rPr>
           </w:pPr>
-          <w:hyperlink w:anchor="_Toc438450797" w:history="1">
+          <w:hyperlink w:anchor="_Toc439866197" w:history="1">
             <w:r>
               <w:rPr>
                 <w:rStyle w:val="Hyperlink"/>
@@ -162,7 +162,7 @@
                 <w:noProof/>
                 <w:webHidden/>
               </w:rPr>
-              <w:instrText xml:space="preserve"> PAGEREF _Toc438450797 \h </w:instrText>
+              <w:instrText xml:space="preserve"> PAGEREF _Toc439866197 \h </w:instrText>
             </w:r>
             <w:r>
               <w:rPr>
@@ -207,7 +207,7 @@
               <w:lang w:bidi="ar-SA"/>
             </w:rPr>
           </w:pPr>
-          <w:hyperlink w:anchor="_Toc438450798" w:history="1">
+          <w:hyperlink w:anchor="_Toc439866198" w:history="1">
             <w:r>
               <w:rPr>
                 <w:rStyle w:val="Hyperlink"/>
@@ -234,7 +234,7 @@
                 <w:noProof/>
                 <w:webHidden/>
               </w:rPr>
-              <w:instrText xml:space="preserve"> PAGEREF _Toc438450798 \h </w:instrText>
+              <w:instrText xml:space="preserve"> PAGEREF _Toc439866198 \h </w:instrText>
             </w:r>
             <w:r>
               <w:rPr>
@@ -279,7 +279,7 @@
               <w:lang w:bidi="ar-SA"/>
             </w:rPr>
           </w:pPr>
-          <w:hyperlink w:anchor="_Toc438450799" w:history="1">
+          <w:hyperlink w:anchor="_Toc439866199" w:history="1">
             <w:r>
               <w:rPr>
                 <w:rStyle w:val="Hyperlink"/>
@@ -306,7 +306,7 @@
                 <w:noProof/>
                 <w:webHidden/>
               </w:rPr>
-              <w:instrText xml:space="preserve"> PAGEREF _Toc438450799 \h </w:instrText>
+              <w:instrText xml:space="preserve"> PAGEREF _Toc439866199 \h </w:instrText>
             </w:r>
             <w:r>
               <w:rPr>
@@ -351,7 +351,7 @@
               <w:lang w:bidi="ar-SA"/>
             </w:rPr>
           </w:pPr>
-          <w:hyperlink w:anchor="_Toc438450800" w:history="1">
+          <w:hyperlink w:anchor="_Toc439866200" w:history="1">
             <w:r>
               <w:rPr>
                 <w:rStyle w:val="Hyperlink"/>
@@ -378,7 +378,7 @@
                 <w:noProof/>
                 <w:webHidden/>
               </w:rPr>
-              <w:instrText xml:space="preserve"> PAGEREF _Toc438450800 \h </w:instrText>
+              <w:instrText xml:space="preserve"> PAGEREF _Toc439866200 \h </w:instrText>
             </w:r>
             <w:r>
               <w:rPr>
@@ -423,7 +423,7 @@
               <w:lang w:bidi="ar-SA"/>
             </w:rPr>
           </w:pPr>
-          <w:hyperlink w:anchor="_Toc438450801" w:history="1">
+          <w:hyperlink w:anchor="_Toc439866201" w:history="1">
             <w:r>
               <w:rPr>
                 <w:rStyle w:val="Hyperlink"/>
@@ -450,7 +450,7 @@
                 <w:noProof/>
                 <w:webHidden/>
               </w:rPr>
-              <w:instrText xml:space="preserve"> PAGEREF _Toc438450801 \h </w:instrText>
+              <w:instrText xml:space="preserve"> PAGEREF _Toc439866201 \h </w:instrText>
             </w:r>
             <w:r>
               <w:rPr>
@@ -495,7 +495,7 @@
               <w:lang w:bidi="ar-SA"/>
             </w:rPr>
           </w:pPr>
-          <w:hyperlink w:anchor="_Toc438450802" w:history="1">
+          <w:hyperlink w:anchor="_Toc439866202" w:history="1">
             <w:r>
               <w:rPr>
                 <w:rStyle w:val="Hyperlink"/>
@@ -522,7 +522,7 @@
                 <w:noProof/>
                 <w:webHidden/>
               </w:rPr>
-              <w:instrText xml:space="preserve"> PAGEREF _Toc438450802 \h </w:instrText>
+              <w:instrText xml:space="preserve"> PAGEREF _Toc439866202 \h </w:instrText>
             </w:r>
             <w:r>
               <w:rPr>
@@ -567,7 +567,7 @@
               <w:lang w:bidi="ar-SA"/>
             </w:rPr>
           </w:pPr>
-          <w:hyperlink w:anchor="_Toc438450803" w:history="1">
+          <w:hyperlink w:anchor="_Toc439866203" w:history="1">
             <w:r>
               <w:rPr>
                 <w:rStyle w:val="Hyperlink"/>
@@ -594,7 +594,7 @@
                 <w:noProof/>
                 <w:webHidden/>
               </w:rPr>
-              <w:instrText xml:space="preserve"> PAGEREF _Toc438450803 \h </w:instrText>
+              <w:instrText xml:space="preserve"> PAGEREF _Toc439866203 \h </w:instrText>
             </w:r>
             <w:r>
               <w:rPr>
@@ -639,13 +639,27 @@
               <w:lang w:bidi="ar-SA"/>
             </w:rPr>
           </w:pPr>
-          <w:hyperlink w:anchor="_Toc438450804" w:history="1">
+          <w:hyperlink w:anchor="_Toc439866204" w:history="1">
             <w:r>
               <w:rPr>
                 <w:rStyle w:val="Hyperlink"/>
                 <w:noProof/>
               </w:rPr>
-              <w:t>Difference between 2 Timestamps in seconds</w:t>
+              <w:t xml:space="preserve">Difference between 2 </w:t>
+            </w:r>
+            <w:r>
+              <w:rPr>
+                <w:rStyle w:val="Hyperlink"/>
+                <w:noProof/>
+              </w:rPr>
+              <w:t>T</w:t>
+            </w:r>
+            <w:r>
+              <w:rPr>
+                <w:rStyle w:val="Hyperlink"/>
+                <w:noProof/>
+              </w:rPr>
+              <w:t>imestamps in seconds</w:t>
             </w:r>
             <w:r>
               <w:rPr>
@@ -666,7 +680,7 @@
                 <w:noProof/>
                 <w:webHidden/>
               </w:rPr>
-              <w:instrText xml:space="preserve"> PAGEREF _Toc438450804 \h </w:instrText>
+              <w:instrText xml:space="preserve"> PAGEREF _Toc439866204 \h </w:instrText>
             </w:r>
             <w:r>
               <w:rPr>
@@ -711,7 +725,7 @@
               <w:lang w:bidi="ar-SA"/>
             </w:rPr>
           </w:pPr>
-          <w:hyperlink w:anchor="_Toc438450805" w:history="1">
+          <w:hyperlink w:anchor="_Toc439866205" w:history="1">
             <w:r>
               <w:rPr>
                 <w:rStyle w:val="Hyperlink"/>
@@ -738,7 +752,7 @@
                 <w:noProof/>
                 <w:webHidden/>
               </w:rPr>
-              <w:instrText xml:space="preserve"> PAGEREF _Toc438450805 \h </w:instrText>
+              <w:instrText xml:space="preserve"> PAGEREF _Toc439866205 \h </w:instrText>
             </w:r>
             <w:r>
               <w:rPr>
@@ -783,7 +797,7 @@
               <w:lang w:bidi="ar-SA"/>
             </w:rPr>
           </w:pPr>
-          <w:hyperlink w:anchor="_Toc438450806" w:history="1">
+          <w:hyperlink w:anchor="_Toc439866206" w:history="1">
             <w:r>
               <w:rPr>
                 <w:rStyle w:val="Hyperlink"/>
@@ -810,7 +824,7 @@
                 <w:noProof/>
                 <w:webHidden/>
               </w:rPr>
-              <w:instrText xml:space="preserve"> PAGEREF _Toc438450806 \h </w:instrText>
+              <w:instrText xml:space="preserve"> PAGEREF _Toc439866206 \h </w:instrText>
             </w:r>
             <w:r>
               <w:rPr>
@@ -855,7 +869,7 @@
               <w:lang w:bidi="ar-SA"/>
             </w:rPr>
           </w:pPr>
-          <w:hyperlink w:anchor="_Toc438450807" w:history="1">
+          <w:hyperlink w:anchor="_Toc439866207" w:history="1">
             <w:r>
               <w:rPr>
                 <w:rStyle w:val="Hyperlink"/>
@@ -882,7 +896,7 @@
                 <w:noProof/>
                 <w:webHidden/>
               </w:rPr>
-              <w:instrText xml:space="preserve"> PAGEREF _Toc438450807 \h </w:instrText>
+              <w:instrText xml:space="preserve"> PAGEREF _Toc439866207 \h </w:instrText>
             </w:r>
             <w:r>
               <w:rPr>
@@ -927,7 +941,7 @@
               <w:lang w:bidi="ar-SA"/>
             </w:rPr>
           </w:pPr>
-          <w:hyperlink w:anchor="_Toc438450808" w:history="1">
+          <w:hyperlink w:anchor="_Toc439866208" w:history="1">
             <w:r>
               <w:rPr>
                 <w:rStyle w:val="Hyperlink"/>
@@ -954,7 +968,7 @@
                 <w:noProof/>
                 <w:webHidden/>
               </w:rPr>
-              <w:instrText xml:space="preserve"> PAGEREF _Toc438450808 \h </w:instrText>
+              <w:instrText xml:space="preserve"> PAGEREF _Toc439866208 \h </w:instrText>
             </w:r>
             <w:r>
               <w:rPr>
@@ -999,7 +1013,7 @@
               <w:lang w:bidi="ar-SA"/>
             </w:rPr>
           </w:pPr>
-          <w:hyperlink w:anchor="_Toc438450809" w:history="1">
+          <w:hyperlink w:anchor="_Toc439866209" w:history="1">
             <w:r>
               <w:rPr>
                 <w:rStyle w:val="Hyperlink"/>
@@ -1026,7 +1040,7 @@
                 <w:noProof/>
                 <w:webHidden/>
               </w:rPr>
-              <w:instrText xml:space="preserve"> PAGEREF _Toc438450809 \h </w:instrText>
+              <w:instrText xml:space="preserve"> PAGEREF _Toc439866209 \h </w:instrText>
             </w:r>
             <w:r>
               <w:rPr>
@@ -1071,7 +1085,7 @@
               <w:lang w:bidi="ar-SA"/>
             </w:rPr>
           </w:pPr>
-          <w:hyperlink w:anchor="_Toc438450810" w:history="1">
+          <w:hyperlink w:anchor="_Toc439866210" w:history="1">
             <w:r>
               <w:rPr>
                 <w:rStyle w:val="Hyperlink"/>
@@ -1098,7 +1112,7 @@
                 <w:noProof/>
                 <w:webHidden/>
               </w:rPr>
-              <w:instrText xml:space="preserve"> PAGEREF _Toc438450810 \h </w:instrText>
+              <w:instrText xml:space="preserve"> PAGEREF _Toc439866210 \h </w:instrText>
             </w:r>
             <w:r>
               <w:rPr>
@@ -1143,7 +1157,7 @@
               <w:lang w:bidi="ar-SA"/>
             </w:rPr>
           </w:pPr>
-          <w:hyperlink w:anchor="_Toc438450811" w:history="1">
+          <w:hyperlink w:anchor="_Toc439866211" w:history="1">
             <w:r>
               <w:rPr>
                 <w:rStyle w:val="Hyperlink"/>
@@ -1170,7 +1184,7 @@
                 <w:noProof/>
                 <w:webHidden/>
               </w:rPr>
-              <w:instrText xml:space="preserve"> PAGEREF _Toc438450811 \h </w:instrText>
+              <w:instrText xml:space="preserve"> PAGEREF _Toc439866211 \h </w:instrText>
             </w:r>
             <w:r>
               <w:rPr>
@@ -1215,7 +1229,7 @@
               <w:lang w:bidi="ar-SA"/>
             </w:rPr>
           </w:pPr>
-          <w:hyperlink w:anchor="_Toc438450812" w:history="1">
+          <w:hyperlink w:anchor="_Toc439866212" w:history="1">
             <w:r>
               <w:rPr>
                 <w:rStyle w:val="Hyperlink"/>
@@ -1242,7 +1256,7 @@
                 <w:noProof/>
                 <w:webHidden/>
               </w:rPr>
-              <w:instrText xml:space="preserve"> PAGEREF _Toc438450812 \h </w:instrText>
+              <w:instrText xml:space="preserve"> PAGEREF _Toc439866212 \h </w:instrText>
             </w:r>
             <w:r>
               <w:rPr>
@@ -1287,7 +1301,7 @@
               <w:lang w:bidi="ar-SA"/>
             </w:rPr>
           </w:pPr>
-          <w:hyperlink w:anchor="_Toc438450813" w:history="1">
+          <w:hyperlink w:anchor="_Toc439866213" w:history="1">
             <w:r>
               <w:rPr>
                 <w:rStyle w:val="Hyperlink"/>
@@ -1314,7 +1328,7 @@
                 <w:noProof/>
                 <w:webHidden/>
               </w:rPr>
-              <w:instrText xml:space="preserve"> PAGEREF _Toc438450813 \h </w:instrText>
+              <w:instrText xml:space="preserve"> PAGEREF _Toc439866213 \h </w:instrText>
             </w:r>
             <w:r>
               <w:rPr>
@@ -1359,7 +1373,7 @@
               <w:lang w:bidi="ar-SA"/>
             </w:rPr>
           </w:pPr>
-          <w:hyperlink w:anchor="_Toc438450814" w:history="1">
+          <w:hyperlink w:anchor="_Toc439866214" w:history="1">
             <w:r>
               <w:rPr>
                 <w:rStyle w:val="Hyperlink"/>
@@ -1386,7 +1400,7 @@
                 <w:noProof/>
                 <w:webHidden/>
               </w:rPr>
-              <w:instrText xml:space="preserve"> PAGEREF _Toc438450814 \h </w:instrText>
+              <w:instrText xml:space="preserve"> PAGEREF _Toc439866214 \h </w:instrText>
             </w:r>
             <w:r>
               <w:rPr>
@@ -1431,7 +1445,7 @@
               <w:lang w:bidi="ar-SA"/>
             </w:rPr>
           </w:pPr>
-          <w:hyperlink w:anchor="_Toc438450815" w:history="1">
+          <w:hyperlink w:anchor="_Toc439866215" w:history="1">
             <w:r>
               <w:rPr>
                 <w:rStyle w:val="Hyperlink"/>
@@ -1458,7 +1472,7 @@
                 <w:noProof/>
                 <w:webHidden/>
               </w:rPr>
-              <w:instrText xml:space="preserve"> PAGEREF _Toc438450815 \h </w:instrText>
+              <w:instrText xml:space="preserve"> PAGEREF _Toc439866215 \h </w:instrText>
             </w:r>
             <w:r>
               <w:rPr>
@@ -1503,7 +1517,7 @@
               <w:lang w:bidi="ar-SA"/>
             </w:rPr>
           </w:pPr>
-          <w:hyperlink w:anchor="_Toc438450816" w:history="1">
+          <w:hyperlink w:anchor="_Toc439866216" w:history="1">
             <w:r>
               <w:rPr>
                 <w:rStyle w:val="Hyperlink"/>
@@ -1530,7 +1544,7 @@
                 <w:noProof/>
                 <w:webHidden/>
               </w:rPr>
-              <w:instrText xml:space="preserve"> PAGEREF _Toc438450816 \h </w:instrText>
+              <w:instrText xml:space="preserve"> PAGEREF _Toc439866216 \h </w:instrText>
             </w:r>
             <w:r>
               <w:rPr>
@@ -1575,7 +1589,7 @@
               <w:lang w:bidi="ar-SA"/>
             </w:rPr>
           </w:pPr>
-          <w:hyperlink w:anchor="_Toc438450817" w:history="1">
+          <w:hyperlink w:anchor="_Toc439866217" w:history="1">
             <w:r>
               <w:rPr>
                 <w:rStyle w:val="Hyperlink"/>
@@ -1602,7 +1616,7 @@
                 <w:noProof/>
                 <w:webHidden/>
               </w:rPr>
-              <w:instrText xml:space="preserve"> PAGEREF _Toc438450817 \h </w:instrText>
+              <w:instrText xml:space="preserve"> PAGEREF _Toc439866217 \h </w:instrText>
             </w:r>
             <w:r>
               <w:rPr>
@@ -1647,7 +1661,7 @@
               <w:lang w:bidi="ar-SA"/>
             </w:rPr>
           </w:pPr>
-          <w:hyperlink w:anchor="_Toc438450818" w:history="1">
+          <w:hyperlink w:anchor="_Toc439866218" w:history="1">
             <w:r>
               <w:rPr>
                 <w:rStyle w:val="Hyperlink"/>
@@ -1674,7 +1688,7 @@
                 <w:noProof/>
                 <w:webHidden/>
               </w:rPr>
-              <w:instrText xml:space="preserve"> PAGEREF _Toc438450818 \h </w:instrText>
+              <w:instrText xml:space="preserve"> PAGEREF _Toc439866218 \h </w:instrText>
             </w:r>
             <w:r>
               <w:rPr>
@@ -1719,7 +1733,7 @@
               <w:lang w:bidi="ar-SA"/>
             </w:rPr>
           </w:pPr>
-          <w:hyperlink w:anchor="_Toc438450819" w:history="1">
+          <w:hyperlink w:anchor="_Toc439866219" w:history="1">
             <w:r>
               <w:rPr>
                 <w:rStyle w:val="Hyperlink"/>
@@ -1746,7 +1760,7 @@
                 <w:noProof/>
                 <w:webHidden/>
               </w:rPr>
-              <w:instrText xml:space="preserve"> PAGEREF _Toc438450819 \h </w:instrText>
+              <w:instrText xml:space="preserve"> PAGEREF _Toc439866219 \h </w:instrText>
             </w:r>
             <w:r>
               <w:rPr>
@@ -1791,7 +1805,7 @@
               <w:lang w:bidi="ar-SA"/>
             </w:rPr>
           </w:pPr>
-          <w:hyperlink w:anchor="_Toc438450820" w:history="1">
+          <w:hyperlink w:anchor="_Toc439866220" w:history="1">
             <w:r>
               <w:rPr>
                 <w:rStyle w:val="Hyperlink"/>
@@ -1818,7 +1832,7 @@
                 <w:noProof/>
                 <w:webHidden/>
               </w:rPr>
-              <w:instrText xml:space="preserve"> PAGEREF _Toc438450820 \h </w:instrText>
+              <w:instrText xml:space="preserve"> PAGEREF _Toc439866220 \h </w:instrText>
             </w:r>
             <w:r>
               <w:rPr>
@@ -1863,7 +1877,7 @@
               <w:lang w:bidi="ar-SA"/>
             </w:rPr>
           </w:pPr>
-          <w:hyperlink w:anchor="_Toc438450821" w:history="1">
+          <w:hyperlink w:anchor="_Toc439866221" w:history="1">
             <w:r>
               <w:rPr>
                 <w:rStyle w:val="Hyperlink"/>
@@ -1890,7 +1904,7 @@
                 <w:noProof/>
                 <w:webHidden/>
               </w:rPr>
-              <w:instrText xml:space="preserve"> PAGEREF _Toc438450821 \h </w:instrText>
+              <w:instrText xml:space="preserve"> PAGEREF _Toc439866221 \h </w:instrText>
             </w:r>
             <w:r>
               <w:rPr>
@@ -1935,7 +1949,7 @@
               <w:lang w:bidi="ar-SA"/>
             </w:rPr>
           </w:pPr>
-          <w:hyperlink w:anchor="_Toc438450822" w:history="1">
+          <w:hyperlink w:anchor="_Toc439866222" w:history="1">
             <w:r>
               <w:rPr>
                 <w:rStyle w:val="Hyperlink"/>
@@ -1962,7 +1976,7 @@
                 <w:noProof/>
                 <w:webHidden/>
               </w:rPr>
-              <w:instrText xml:space="preserve"> PAGEREF _Toc438450822 \h </w:instrText>
+              <w:instrText xml:space="preserve"> PAGEREF _Toc439866222 \h </w:instrText>
             </w:r>
             <w:r>
               <w:rPr>
@@ -2007,7 +2021,7 @@
               <w:lang w:bidi="ar-SA"/>
             </w:rPr>
           </w:pPr>
-          <w:hyperlink w:anchor="_Toc438450823" w:history="1">
+          <w:hyperlink w:anchor="_Toc439866223" w:history="1">
             <w:r>
               <w:rPr>
                 <w:rStyle w:val="Hyperlink"/>
@@ -2034,7 +2048,7 @@
                 <w:noProof/>
                 <w:webHidden/>
               </w:rPr>
-              <w:instrText xml:space="preserve"> PAGEREF _Toc438450823 \h </w:instrText>
+              <w:instrText xml:space="preserve"> PAGEREF _Toc439866223 \h </w:instrText>
             </w:r>
             <w:r>
               <w:rPr>
@@ -2054,7 +2068,7 @@
                 <w:noProof/>
                 <w:webHidden/>
               </w:rPr>
-              <w:t>11</w:t>
+              <w:t>12</w:t>
             </w:r>
             <w:r>
               <w:rPr>
@@ -2079,7 +2093,7 @@
               <w:lang w:bidi="ar-SA"/>
             </w:rPr>
           </w:pPr>
-          <w:hyperlink w:anchor="_Toc438450824" w:history="1">
+          <w:hyperlink w:anchor="_Toc439866224" w:history="1">
             <w:r>
               <w:rPr>
                 <w:rStyle w:val="Hyperlink"/>
@@ -2106,7 +2120,7 @@
                 <w:noProof/>
                 <w:webHidden/>
               </w:rPr>
-              <w:instrText xml:space="preserve"> PAGEREF _Toc438450824 \h </w:instrText>
+              <w:instrText xml:space="preserve"> PAGEREF _Toc439866224 \h </w:instrText>
             </w:r>
             <w:r>
               <w:rPr>
@@ -2126,7 +2140,7 @@
                 <w:noProof/>
                 <w:webHidden/>
               </w:rPr>
-              <w:t>11</w:t>
+              <w:t>12</w:t>
             </w:r>
             <w:r>
               <w:rPr>
@@ -2151,13 +2165,13 @@
               <w:lang w:bidi="ar-SA"/>
             </w:rPr>
           </w:pPr>
-          <w:hyperlink w:anchor="_Toc438450825" w:history="1">
+          <w:hyperlink w:anchor="_Toc439866225" w:history="1">
             <w:r>
               <w:rPr>
                 <w:rStyle w:val="Hyperlink"/>
                 <w:noProof/>
               </w:rPr>
-              <w:t>Right pad with zeros</w:t>
+              <w:t>Converting ASCII-coded hex to a number</w:t>
             </w:r>
             <w:r>
               <w:rPr>
@@ -2178,7 +2192,7 @@
                 <w:noProof/>
                 <w:webHidden/>
               </w:rPr>
-              <w:instrText xml:space="preserve"> PAGEREF _Toc438450825 \h </w:instrText>
+              <w:instrText xml:space="preserve"> PAGEREF _Toc439866225 \h </w:instrText>
             </w:r>
             <w:r>
               <w:rPr>
@@ -2223,12 +2237,84 @@
               <w:lang w:bidi="ar-SA"/>
             </w:rPr>
           </w:pPr>
-          <w:hyperlink w:anchor="_Toc438450826" w:history="1">
+          <w:hyperlink w:anchor="_Toc439866226" w:history="1">
             <w:r>
               <w:rPr>
                 <w:rStyle w:val="Hyperlink"/>
                 <w:noProof/>
               </w:rPr>
+              <w:t>Right pad with zeros</w:t>
+            </w:r>
+            <w:r>
+              <w:rPr>
+                <w:noProof/>
+                <w:webHidden/>
+              </w:rPr>
+              <w:tab/>
+            </w:r>
+            <w:r>
+              <w:rPr>
+                <w:noProof/>
+                <w:webHidden/>
+              </w:rPr>
+              <w:fldChar w:fldCharType="begin"/>
+            </w:r>
+            <w:r>
+              <w:rPr>
+                <w:noProof/>
+                <w:webHidden/>
+              </w:rPr>
+              <w:instrText xml:space="preserve"> PAGEREF _Toc439866226 \h </w:instrText>
+            </w:r>
+            <w:r>
+              <w:rPr>
+                <w:noProof/>
+                <w:webHidden/>
+              </w:rPr>
+            </w:r>
+            <w:r>
+              <w:rPr>
+                <w:noProof/>
+                <w:webHidden/>
+              </w:rPr>
+              <w:fldChar w:fldCharType="separate"/>
+            </w:r>
+            <w:r>
+              <w:rPr>
+                <w:noProof/>
+                <w:webHidden/>
+              </w:rPr>
+              <w:t>12</w:t>
+            </w:r>
+            <w:r>
+              <w:rPr>
+                <w:noProof/>
+                <w:webHidden/>
+              </w:rPr>
+              <w:fldChar w:fldCharType="end"/>
+            </w:r>
+          </w:hyperlink>
+        </w:p>
+        <w:p>
+          <w:pPr>
+            <w:pStyle w:val="TOC2"/>
+            <w:tabs>
+              <w:tab w:val="right" w:leader="dot" w:pos="10700"/>
+            </w:tabs>
+            <w:rPr>
+              <w:rFonts w:eastAsiaTheme="minorEastAsia" w:cstheme="minorBidi"/>
+              <w:noProof/>
+              <w:sz w:val="22"/>
+              <w:szCs w:val="22"/>
+              <w:lang w:bidi="ar-SA"/>
+            </w:rPr>
+          </w:pPr>
+          <w:hyperlink w:anchor="_Toc439866227" w:history="1">
+            <w:r>
+              <w:rPr>
+                <w:rStyle w:val="Hyperlink"/>
+                <w:noProof/>
+              </w:rPr>
               <w:t>Suppress leading spaces for numbers converted to a string</w:t>
             </w:r>
             <w:r>
@@ -2250,7 +2336,7 @@
                 <w:noProof/>
                 <w:webHidden/>
               </w:rPr>
-              <w:instrText xml:space="preserve"> PAGEREF _Toc438450826 \h </w:instrText>
+              <w:instrText xml:space="preserve"> PAGEREF _Toc439866227 \h </w:instrText>
             </w:r>
             <w:r>
               <w:rPr>
@@ -2295,7 +2381,7 @@
               <w:lang w:bidi="ar-SA"/>
             </w:rPr>
           </w:pPr>
-          <w:hyperlink w:anchor="_Toc438450827" w:history="1">
+          <w:hyperlink w:anchor="_Toc439866228" w:history="1">
             <w:r>
               <w:rPr>
                 <w:rStyle w:val="Hyperlink"/>
@@ -2322,7 +2408,7 @@
                 <w:noProof/>
                 <w:webHidden/>
               </w:rPr>
-              <w:instrText xml:space="preserve"> PAGEREF _Toc438450827 \h </w:instrText>
+              <w:instrText xml:space="preserve"> PAGEREF _Toc439866228 \h </w:instrText>
             </w:r>
             <w:r>
               <w:rPr>
@@ -2367,7 +2453,7 @@
               <w:lang w:bidi="ar-SA"/>
             </w:rPr>
           </w:pPr>
-          <w:hyperlink w:anchor="_Toc438450828" w:history="1">
+          <w:hyperlink w:anchor="_Toc439866229" w:history="1">
             <w:r>
               <w:rPr>
                 <w:rStyle w:val="Hyperlink"/>
@@ -2394,7 +2480,7 @@
                 <w:noProof/>
                 <w:webHidden/>
               </w:rPr>
-              <w:instrText xml:space="preserve"> PAGEREF _Toc438450828 \h </w:instrText>
+              <w:instrText xml:space="preserve"> PAGEREF _Toc439866229 \h </w:instrText>
             </w:r>
             <w:r>
               <w:rPr>
@@ -2439,7 +2525,7 @@
               <w:lang w:bidi="ar-SA"/>
             </w:rPr>
           </w:pPr>
-          <w:hyperlink w:anchor="_Toc438450829" w:history="1">
+          <w:hyperlink w:anchor="_Toc439866230" w:history="1">
             <w:r>
               <w:rPr>
                 <w:rStyle w:val="Hyperlink"/>
@@ -2466,7 +2552,7 @@
                 <w:noProof/>
                 <w:webHidden/>
               </w:rPr>
-              <w:instrText xml:space="preserve"> PAGEREF _Toc438450829 \h </w:instrText>
+              <w:instrText xml:space="preserve"> PAGEREF _Toc439866230 \h </w:instrText>
             </w:r>
             <w:r>
               <w:rPr>
@@ -2511,7 +2597,7 @@
               <w:lang w:bidi="ar-SA"/>
             </w:rPr>
           </w:pPr>
-          <w:hyperlink w:anchor="_Toc438450830" w:history="1">
+          <w:hyperlink w:anchor="_Toc439866231" w:history="1">
             <w:r>
               <w:rPr>
                 <w:rStyle w:val="Hyperlink"/>
@@ -2538,7 +2624,7 @@
                 <w:noProof/>
                 <w:webHidden/>
               </w:rPr>
-              <w:instrText xml:space="preserve"> PAGEREF _Toc438450830 \h </w:instrText>
+              <w:instrText xml:space="preserve"> PAGEREF _Toc439866231 \h </w:instrText>
             </w:r>
             <w:r>
               <w:rPr>
@@ -2583,7 +2669,7 @@
               <w:lang w:bidi="ar-SA"/>
             </w:rPr>
           </w:pPr>
-          <w:hyperlink w:anchor="_Toc438450831" w:history="1">
+          <w:hyperlink w:anchor="_Toc439866232" w:history="1">
             <w:r>
               <w:rPr>
                 <w:rStyle w:val="Hyperlink"/>
@@ -2610,7 +2696,7 @@
                 <w:noProof/>
                 <w:webHidden/>
               </w:rPr>
-              <w:instrText xml:space="preserve"> PAGEREF _Toc438450831 \h </w:instrText>
+              <w:instrText xml:space="preserve"> PAGEREF _Toc439866232 \h </w:instrText>
             </w:r>
             <w:r>
               <w:rPr>
@@ -2655,7 +2741,7 @@
               <w:lang w:bidi="ar-SA"/>
             </w:rPr>
           </w:pPr>
-          <w:hyperlink w:anchor="_Toc438450832" w:history="1">
+          <w:hyperlink w:anchor="_Toc439866233" w:history="1">
             <w:r>
               <w:rPr>
                 <w:rStyle w:val="Hyperlink"/>
@@ -2682,7 +2768,7 @@
                 <w:noProof/>
                 <w:webHidden/>
               </w:rPr>
-              <w:instrText xml:space="preserve"> PAGEREF _Toc438450832 \h </w:instrText>
+              <w:instrText xml:space="preserve"> PAGEREF _Toc439866233 \h </w:instrText>
             </w:r>
             <w:r>
               <w:rPr>
@@ -2703,6 +2789,294 @@
                 <w:webHidden/>
               </w:rPr>
               <w:t>14</w:t>
+            </w:r>
+            <w:r>
+              <w:rPr>
+                <w:noProof/>
+                <w:webHidden/>
+              </w:rPr>
+              <w:fldChar w:fldCharType="end"/>
+            </w:r>
+          </w:hyperlink>
+        </w:p>
+        <w:p>
+          <w:pPr>
+            <w:pStyle w:val="TOC2"/>
+            <w:tabs>
+              <w:tab w:val="right" w:leader="dot" w:pos="10700"/>
+            </w:tabs>
+            <w:rPr>
+              <w:rFonts w:eastAsiaTheme="minorEastAsia" w:cstheme="minorBidi"/>
+              <w:noProof/>
+              <w:sz w:val="22"/>
+              <w:szCs w:val="22"/>
+              <w:lang w:bidi="ar-SA"/>
+            </w:rPr>
+          </w:pPr>
+          <w:hyperlink w:anchor="_Toc439866234" w:history="1">
+            <w:r>
+              <w:rPr>
+                <w:rStyle w:val="Hyperlink"/>
+                <w:noProof/>
+              </w:rPr>
+              <w:t>Standard Deviation</w:t>
+            </w:r>
+            <w:r>
+              <w:rPr>
+                <w:noProof/>
+                <w:webHidden/>
+              </w:rPr>
+              <w:tab/>
+            </w:r>
+            <w:r>
+              <w:rPr>
+                <w:noProof/>
+                <w:webHidden/>
+              </w:rPr>
+              <w:fldChar w:fldCharType="begin"/>
+            </w:r>
+            <w:r>
+              <w:rPr>
+                <w:noProof/>
+                <w:webHidden/>
+              </w:rPr>
+              <w:instrText xml:space="preserve"> PAGEREF _Toc439866234 \h </w:instrText>
+            </w:r>
+            <w:r>
+              <w:rPr>
+                <w:noProof/>
+                <w:webHidden/>
+              </w:rPr>
+            </w:r>
+            <w:r>
+              <w:rPr>
+                <w:noProof/>
+                <w:webHidden/>
+              </w:rPr>
+              <w:fldChar w:fldCharType="separate"/>
+            </w:r>
+            <w:r>
+              <w:rPr>
+                <w:noProof/>
+                <w:webHidden/>
+              </w:rPr>
+              <w:t>14</w:t>
+            </w:r>
+            <w:r>
+              <w:rPr>
+                <w:noProof/>
+                <w:webHidden/>
+              </w:rPr>
+              <w:fldChar w:fldCharType="end"/>
+            </w:r>
+          </w:hyperlink>
+        </w:p>
+        <w:p>
+          <w:pPr>
+            <w:pStyle w:val="TOC2"/>
+            <w:tabs>
+              <w:tab w:val="right" w:leader="dot" w:pos="10700"/>
+            </w:tabs>
+            <w:rPr>
+              <w:rFonts w:eastAsiaTheme="minorEastAsia" w:cstheme="minorBidi"/>
+              <w:noProof/>
+              <w:sz w:val="22"/>
+              <w:szCs w:val="22"/>
+              <w:lang w:bidi="ar-SA"/>
+            </w:rPr>
+          </w:pPr>
+          <w:hyperlink w:anchor="_Toc439866235" w:history="1">
+            <w:r>
+              <w:rPr>
+                <w:rStyle w:val="Hyperlink"/>
+                <w:noProof/>
+              </w:rPr>
+              <w:t>Standard Deviation of a Sample</w:t>
+            </w:r>
+            <w:r>
+              <w:rPr>
+                <w:noProof/>
+                <w:webHidden/>
+              </w:rPr>
+              <w:tab/>
+            </w:r>
+            <w:r>
+              <w:rPr>
+                <w:noProof/>
+                <w:webHidden/>
+              </w:rPr>
+              <w:fldChar w:fldCharType="begin"/>
+            </w:r>
+            <w:r>
+              <w:rPr>
+                <w:noProof/>
+                <w:webHidden/>
+              </w:rPr>
+              <w:instrText xml:space="preserve"> PAGEREF _Toc439866235 \h </w:instrText>
+            </w:r>
+            <w:r>
+              <w:rPr>
+                <w:noProof/>
+                <w:webHidden/>
+              </w:rPr>
+            </w:r>
+            <w:r>
+              <w:rPr>
+                <w:noProof/>
+                <w:webHidden/>
+              </w:rPr>
+              <w:fldChar w:fldCharType="separate"/>
+            </w:r>
+            <w:r>
+              <w:rPr>
+                <w:noProof/>
+                <w:webHidden/>
+              </w:rPr>
+              <w:t>14</w:t>
+            </w:r>
+            <w:r>
+              <w:rPr>
+                <w:noProof/>
+                <w:webHidden/>
+              </w:rPr>
+              <w:fldChar w:fldCharType="end"/>
+            </w:r>
+          </w:hyperlink>
+        </w:p>
+        <w:p>
+          <w:pPr>
+            <w:pStyle w:val="TOC1"/>
+            <w:tabs>
+              <w:tab w:val="right" w:leader="dot" w:pos="10700"/>
+            </w:tabs>
+            <w:rPr>
+              <w:rFonts w:eastAsiaTheme="minorEastAsia" w:cstheme="minorBidi"/>
+              <w:noProof/>
+              <w:sz w:val="22"/>
+              <w:szCs w:val="22"/>
+              <w:lang w:bidi="ar-SA"/>
+            </w:rPr>
+          </w:pPr>
+          <w:hyperlink w:anchor="_Toc439866236" w:history="1">
+            <w:r>
+              <w:rPr>
+                <w:rStyle w:val="Hyperlink"/>
+                <w:noProof/>
+              </w:rPr>
+              <w:t>Strings</w:t>
+            </w:r>
+            <w:r>
+              <w:rPr>
+                <w:noProof/>
+                <w:webHidden/>
+              </w:rPr>
+              <w:tab/>
+            </w:r>
+            <w:r>
+              <w:rPr>
+                <w:noProof/>
+                <w:webHidden/>
+              </w:rPr>
+              <w:fldChar w:fldCharType="begin"/>
+            </w:r>
+            <w:r>
+              <w:rPr>
+                <w:noProof/>
+                <w:webHidden/>
+              </w:rPr>
+              <w:instrText xml:space="preserve"> PAGEREF _Toc439866236 \h </w:instrText>
+            </w:r>
+            <w:r>
+              <w:rPr>
+                <w:noProof/>
+                <w:webHidden/>
+              </w:rPr>
+            </w:r>
+            <w:r>
+              <w:rPr>
+                <w:noProof/>
+                <w:webHidden/>
+              </w:rPr>
+              <w:fldChar w:fldCharType="separate"/>
+            </w:r>
+            <w:r>
+              <w:rPr>
+                <w:noProof/>
+                <w:webHidden/>
+              </w:rPr>
+              <w:t>15</w:t>
+            </w:r>
+            <w:r>
+              <w:rPr>
+                <w:noProof/>
+                <w:webHidden/>
+              </w:rPr>
+              <w:fldChar w:fldCharType="end"/>
+            </w:r>
+          </w:hyperlink>
+        </w:p>
+        <w:p>
+          <w:pPr>
+            <w:pStyle w:val="TOC2"/>
+            <w:tabs>
+              <w:tab w:val="right" w:leader="dot" w:pos="10700"/>
+            </w:tabs>
+            <w:rPr>
+              <w:rFonts w:eastAsiaTheme="minorEastAsia" w:cstheme="minorBidi"/>
+              <w:noProof/>
+              <w:sz w:val="22"/>
+              <w:szCs w:val="22"/>
+              <w:lang w:bidi="ar-SA"/>
+            </w:rPr>
+          </w:pPr>
+          <w:hyperlink w:anchor="_Toc439866237" w:history="1">
+            <w:r>
+              <w:rPr>
+                <w:rStyle w:val="Hyperlink"/>
+                <w:noProof/>
+              </w:rPr>
+              <w:t>Finding a position of a sub-string</w:t>
+            </w:r>
+            <w:r>
+              <w:rPr>
+                <w:noProof/>
+                <w:webHidden/>
+              </w:rPr>
+              <w:tab/>
+            </w:r>
+            <w:r>
+              <w:rPr>
+                <w:noProof/>
+                <w:webHidden/>
+              </w:rPr>
+              <w:fldChar w:fldCharType="begin"/>
+            </w:r>
+            <w:r>
+              <w:rPr>
+                <w:noProof/>
+                <w:webHidden/>
+              </w:rPr>
+              <w:instrText xml:space="preserve"> PAGEREF _Toc439866237 \h </w:instrText>
+            </w:r>
+            <w:r>
+              <w:rPr>
+                <w:noProof/>
+                <w:webHidden/>
+              </w:rPr>
+            </w:r>
+            <w:r>
+              <w:rPr>
+                <w:noProof/>
+                <w:webHidden/>
+              </w:rPr>
+              <w:fldChar w:fldCharType="separate"/>
+            </w:r>
+            <w:r>
+              <w:rPr>
+                <w:noProof/>
+                <w:webHidden/>
+              </w:rPr>
+              <w:t>15</w:t>
             </w:r>
             <w:r>
               <w:rPr>
@@ -2743,7 +3117,7 @@
       <w:pPr>
         <w:pStyle w:val="Heading1"/>
       </w:pPr>
-      <w:bookmarkStart w:id="1" w:name="_Toc438450797"/>
+      <w:bookmarkStart w:id="1" w:name="_Toc439866197"/>
       <w:r>
         <w:lastRenderedPageBreak/>
         <w:t>Case Statements</w:t>
@@ -2958,64 +3332,63 @@
       <w:pPr>
         <w:pStyle w:val="Heading1"/>
       </w:pPr>
-      <w:bookmarkStart w:id="2" w:name="_Toc438450798"/>
+      <w:bookmarkStart w:id="2" w:name="_Toc439866198"/>
       <w:r>
         <w:t>Dates and Times</w:t>
       </w:r>
       <w:bookmarkEnd w:id="2"/>
     </w:p>
     <w:p/>
+    <w:p>
+      <w:pPr>
+        <w:pStyle w:val="Heading2"/>
+      </w:pPr>
+      <w:bookmarkStart w:id="3" w:name="_Toc439866199"/>
+      <w:r>
+        <w:t>Convert a string to a Timestamp</w:t>
+      </w:r>
+      <w:bookmarkEnd w:id="3"/>
+    </w:p>
     <w:p/>
     <w:p>
       <w:pPr>
+        <w:pStyle w:val="CodeStyle"/>
+      </w:pPr>
+      <w:r>
+        <w:t>TO_TIMESTAMP('10-SEP-0214:10:10.123000','DD-MON-RRHH24:MI:SS.FF')</w:t>
+      </w:r>
+    </w:p>
+    <w:p>
+      <w:pPr>
+        <w:pStyle w:val="CodeStyle"/>
+      </w:pPr>
+      <w:r>
+        <w:t>-----------------------------------------------------------------------</w:t>
+      </w:r>
+    </w:p>
+    <w:p>
+      <w:pPr>
+        <w:pStyle w:val="CodeStyle"/>
+      </w:pPr>
+      <w:r>
+        <w:t>10-SEP-02 02.10.10.123000000 PM</w:t>
+      </w:r>
+    </w:p>
+    <w:p>
+      <w:pPr>
+        <w:pStyle w:val="CodeStyle"/>
+      </w:pPr>
+    </w:p>
+    <w:p>
+      <w:pPr>
+        <w:pStyle w:val="CodeStyle"/>
+      </w:pPr>
+    </w:p>
+    <w:p>
+      <w:pPr>
         <w:pStyle w:val="Heading2"/>
       </w:pPr>
-      <w:bookmarkStart w:id="3" w:name="_Toc438450799"/>
-      <w:r>
-        <w:t>Convert a string to a Timestamp</w:t>
-      </w:r>
-      <w:bookmarkEnd w:id="3"/>
-    </w:p>
-    <w:p/>
-    <w:p>
-      <w:pPr>
-        <w:pStyle w:val="CodeStyle"/>
-      </w:pPr>
-      <w:r>
-        <w:t>TO_TIMESTAMP('10-SEP-0214:10:10.123000','DD-MON-RRHH24:MI:SS.FF')</w:t>
-      </w:r>
-    </w:p>
-    <w:p>
-      <w:pPr>
-        <w:pStyle w:val="CodeStyle"/>
-      </w:pPr>
-      <w:r>
-        <w:t>-----------------------------------------------------------------------</w:t>
-      </w:r>
-    </w:p>
-    <w:p>
-      <w:pPr>
-        <w:pStyle w:val="CodeStyle"/>
-      </w:pPr>
-      <w:r>
-        <w:t>10-SEP-02 02.10.10.123000000 PM</w:t>
-      </w:r>
-    </w:p>
-    <w:p>
-      <w:pPr>
-        <w:pStyle w:val="CodeStyle"/>
-      </w:pPr>
-    </w:p>
-    <w:p>
-      <w:pPr>
-        <w:pStyle w:val="CodeStyle"/>
-      </w:pPr>
-    </w:p>
-    <w:p>
-      <w:pPr>
-        <w:pStyle w:val="Heading2"/>
-      </w:pPr>
-      <w:bookmarkStart w:id="4" w:name="_Toc438450800"/>
+      <w:bookmarkStart w:id="4" w:name="_Toc439866200"/>
       <w:r>
         <w:t>Convert a timestamp to ISO 8601</w:t>
       </w:r>
@@ -3082,7 +3455,7 @@
       <w:pPr>
         <w:pStyle w:val="Heading2"/>
       </w:pPr>
-      <w:bookmarkStart w:id="5" w:name="_Toc438450801"/>
+      <w:bookmarkStart w:id="5" w:name="_Toc439866201"/>
       <w:r>
         <w:t>Convert from UTC to a different timezone</w:t>
       </w:r>
@@ -3134,9 +3507,8 @@
       <w:pPr>
         <w:pStyle w:val="Heading3"/>
       </w:pPr>
-      <w:bookmarkStart w:id="6" w:name="_Toc438450802"/>
-      <w:r>
-        <w:lastRenderedPageBreak/>
+      <w:bookmarkStart w:id="6" w:name="_Toc439866202"/>
+      <w:r>
         <w:t>Timezones</w:t>
       </w:r>
       <w:bookmarkEnd w:id="6"/>
@@ -3174,7 +3546,7 @@
       <w:pPr>
         <w:pStyle w:val="Heading2"/>
       </w:pPr>
-      <w:bookmarkStart w:id="7" w:name="_Toc438450803"/>
+      <w:bookmarkStart w:id="7" w:name="_Toc439866203"/>
       <w:r>
         <w:t>Difference between 2 Timestamps in minutes</w:t>
       </w:r>
@@ -3456,7 +3828,7 @@
       <w:pPr>
         <w:pStyle w:val="Heading2"/>
       </w:pPr>
-      <w:bookmarkStart w:id="8" w:name="_Toc438450804"/>
+      <w:bookmarkStart w:id="8" w:name="_Toc439866204"/>
       <w:r>
         <w:t>Difference between 2 Timestamps</w:t>
       </w:r>
@@ -3871,7 +4243,7 @@
       <w:pPr>
         <w:pStyle w:val="Heading2"/>
       </w:pPr>
-      <w:bookmarkStart w:id="9" w:name="_Toc438450805"/>
+      <w:bookmarkStart w:id="9" w:name="_Toc439866205"/>
       <w:r>
         <w:t>Format Elements for Dates</w:t>
       </w:r>
@@ -11993,7 +12365,7 @@
       <w:pPr>
         <w:pStyle w:val="Heading2"/>
       </w:pPr>
-      <w:bookmarkStart w:id="10" w:name="_Toc438450806"/>
+      <w:bookmarkStart w:id="10" w:name="_Toc439866206"/>
       <w:r>
         <w:t>Timezones</w:t>
       </w:r>
@@ -12016,7 +12388,7 @@
       <w:pPr>
         <w:pStyle w:val="Heading1"/>
       </w:pPr>
-      <w:bookmarkStart w:id="11" w:name="_Toc438450807"/>
+      <w:bookmarkStart w:id="11" w:name="_Toc439866207"/>
       <w:r>
         <w:t>DDL (Data Description Language)</w:t>
       </w:r>
@@ -12026,7 +12398,7 @@
       <w:pPr>
         <w:pStyle w:val="Heading2"/>
       </w:pPr>
-      <w:bookmarkStart w:id="12" w:name="_Toc438450808"/>
+      <w:bookmarkStart w:id="12" w:name="_Toc439866208"/>
       <w:r>
         <w:t>Examine indexes on tables in the database</w:t>
       </w:r>
@@ -12068,7 +12440,7 @@
       <w:pPr>
         <w:pStyle w:val="Heading1"/>
       </w:pPr>
-      <w:bookmarkStart w:id="13" w:name="_Toc438450809"/>
+      <w:bookmarkStart w:id="13" w:name="_Toc439866209"/>
       <w:r>
         <w:lastRenderedPageBreak/>
         <w:t>Functions</w:t>
@@ -12079,7 +12451,7 @@
       <w:pPr>
         <w:pStyle w:val="Heading2"/>
       </w:pPr>
-      <w:bookmarkStart w:id="14" w:name="_Toc438450810"/>
+      <w:bookmarkStart w:id="14" w:name="_Toc439866210"/>
       <w:r>
         <w:t>Creating a Function</w:t>
       </w:r>
@@ -12307,7 +12679,7 @@
       <w:pPr>
         <w:pStyle w:val="Heading1"/>
       </w:pPr>
-      <w:bookmarkStart w:id="15" w:name="_Toc438450811"/>
+      <w:bookmarkStart w:id="15" w:name="_Toc439866211"/>
       <w:r>
         <w:lastRenderedPageBreak/>
         <w:t>Geodesy</w:t>
@@ -12319,7 +12691,7 @@
       <w:pPr>
         <w:pStyle w:val="Heading2"/>
       </w:pPr>
-      <w:bookmarkStart w:id="16" w:name="_Toc438450812"/>
+      <w:bookmarkStart w:id="16" w:name="_Toc439866212"/>
       <w:r>
         <w:t>Create an SDO Geometry Point</w:t>
       </w:r>
@@ -12443,7 +12815,7 @@
       <w:pPr>
         <w:pStyle w:val="Heading2"/>
       </w:pPr>
-      <w:bookmarkStart w:id="17" w:name="_Toc438450813"/>
+      <w:bookmarkStart w:id="17" w:name="_Toc439866213"/>
       <w:r>
         <w:t>Distance between two points</w:t>
       </w:r>
@@ -12683,7 +13055,7 @@
       <w:pPr>
         <w:pStyle w:val="Heading2"/>
       </w:pPr>
-      <w:bookmarkStart w:id="18" w:name="_Toc438450814"/>
+      <w:bookmarkStart w:id="18" w:name="_Toc439866214"/>
       <w:r>
         <w:t>Extract latitude and longitude from an SDO.Geometry point</w:t>
       </w:r>
@@ -12719,7 +13091,7 @@
       <w:pPr>
         <w:pStyle w:val="Heading2"/>
       </w:pPr>
-      <w:bookmarkStart w:id="19" w:name="_Toc438450815"/>
+      <w:bookmarkStart w:id="19" w:name="_Toc439866215"/>
       <w:r>
         <w:t>Extract latitude and longitude from an SDO.Geometry polygon</w:t>
       </w:r>
@@ -12776,7 +13148,7 @@
       <w:pPr>
         <w:pStyle w:val="Heading1"/>
       </w:pPr>
-      <w:bookmarkStart w:id="20" w:name="_Toc438450816"/>
+      <w:bookmarkStart w:id="20" w:name="_Toc439866216"/>
       <w:r>
         <w:t>JSON</w:t>
       </w:r>
@@ -12786,7 +13158,7 @@
       <w:pPr>
         <w:pStyle w:val="Heading2"/>
       </w:pPr>
-      <w:bookmarkStart w:id="21" w:name="_Toc438450817"/>
+      <w:bookmarkStart w:id="21" w:name="_Toc439866217"/>
       <w:r>
         <w:t>Parsing JSON</w:t>
       </w:r>
@@ -12946,7 +13318,7 @@
       <w:pPr>
         <w:pStyle w:val="Heading1"/>
       </w:pPr>
-      <w:bookmarkStart w:id="22" w:name="_Toc438450818"/>
+      <w:bookmarkStart w:id="22" w:name="_Toc439866218"/>
       <w:r>
         <w:lastRenderedPageBreak/>
         <w:t>Math</w:t>
@@ -12962,7 +13334,7 @@
       <w:pPr>
         <w:pStyle w:val="Heading2"/>
       </w:pPr>
-      <w:bookmarkStart w:id="23" w:name="_Toc438450819"/>
+      <w:bookmarkStart w:id="23" w:name="_Toc439866219"/>
       <w:r>
         <w:t>Average</w:t>
       </w:r>
@@ -13019,7 +13391,7 @@
       <w:pPr>
         <w:pStyle w:val="Heading2"/>
       </w:pPr>
-      <w:bookmarkStart w:id="24" w:name="_Toc438450820"/>
+      <w:bookmarkStart w:id="24" w:name="_Toc439866220"/>
       <w:r>
         <w:t>Half-round even</w:t>
       </w:r>
@@ -13060,7 +13432,7 @@
       <w:pPr>
         <w:pStyle w:val="Heading2"/>
       </w:pPr>
-      <w:bookmarkStart w:id="25" w:name="_Toc438450821"/>
+      <w:bookmarkStart w:id="25" w:name="_Toc439866221"/>
       <w:r>
         <w:t>Median</w:t>
       </w:r>
@@ -13104,7 +13476,7 @@
       <w:pPr>
         <w:pStyle w:val="Heading2"/>
       </w:pPr>
-      <w:bookmarkStart w:id="26" w:name="_Toc438450822"/>
+      <w:bookmarkStart w:id="26" w:name="_Toc439866222"/>
       <w:r>
         <w:t>Rounding</w:t>
       </w:r>
@@ -13249,10 +13621,27 @@
     </w:p>
     <w:p>
       <w:pPr>
+        <w:spacing w:after="200" w:line="276" w:lineRule="auto"/>
+        <w:rPr>
+          <w:rFonts w:asciiTheme="majorHAnsi" w:eastAsiaTheme="majorEastAsia" w:hAnsiTheme="majorHAnsi" w:cstheme="majorBidi"/>
+          <w:b/>
+          <w:bCs/>
+          <w:kern w:val="32"/>
+          <w:sz w:val="32"/>
+          <w:szCs w:val="32"/>
+        </w:rPr>
+      </w:pPr>
+      <w:r>
+        <w:br w:type="page"/>
+      </w:r>
+    </w:p>
+    <w:p>
+      <w:pPr>
         <w:pStyle w:val="Heading1"/>
       </w:pPr>
-      <w:bookmarkStart w:id="27" w:name="_Toc438450823"/>
-      <w:r>
+      <w:bookmarkStart w:id="27" w:name="_Toc439866223"/>
+      <w:r>
+        <w:lastRenderedPageBreak/>
         <w:t>Numbers</w:t>
       </w:r>
       <w:bookmarkEnd w:id="27"/>
@@ -13266,7 +13655,7 @@
       <w:pPr>
         <w:pStyle w:val="Heading2"/>
       </w:pPr>
-      <w:bookmarkStart w:id="28" w:name="_Toc438450824"/>
+      <w:bookmarkStart w:id="28" w:name="_Toc439866224"/>
       <w:r>
         <w:t>Converting a number to a character string</w:t>
       </w:r>
@@ -13286,7 +13675,6 @@
           <w:noProof/>
           <w:lang w:bidi="ar-SA"/>
         </w:rPr>
-        <w:lastRenderedPageBreak/>
         <w:drawing>
           <wp:inline distT="0" distB="0" distL="0" distR="0">
             <wp:extent cx="5210175" cy="1095375"/>
@@ -13341,13 +13729,64 @@
     </w:p>
     <w:p>
       <w:pPr>
+        <w:pStyle w:val="CodeStyle"/>
+      </w:pPr>
+    </w:p>
+    <w:p>
+      <w:pPr>
         <w:pStyle w:val="Heading2"/>
       </w:pPr>
-      <w:bookmarkStart w:id="29" w:name="_Toc438450825"/>
+      <w:bookmarkStart w:id="29" w:name="_Toc439866225"/>
+      <w:r>
+        <w:t>Converting ASCII-coded hex to a number</w:t>
+      </w:r>
+      <w:bookmarkEnd w:id="29"/>
+    </w:p>
+    <w:p>
+      <w:pPr>
+        <w:pStyle w:val="CodeStyle"/>
+      </w:pPr>
+    </w:p>
+    <w:p>
+      <w:pPr>
+        <w:pStyle w:val="CodeStyle"/>
+      </w:pPr>
+      <w:r>
+        <w:t>select to_number('4379E350', 'xxxxxxxx') from dual;</w:t>
+      </w:r>
+    </w:p>
+    <w:p>
+      <w:pPr>
+        <w:pStyle w:val="CodeStyle"/>
+      </w:pPr>
+    </w:p>
+    <w:p>
+      <w:pPr>
+        <w:pStyle w:val="CodeStyle"/>
+      </w:pPr>
+      <w:r>
+        <w:t>Answer:  1132061520</w:t>
+      </w:r>
+    </w:p>
+    <w:p>
+      <w:pPr>
+        <w:pStyle w:val="CodeStyle"/>
+      </w:pPr>
+    </w:p>
+    <w:p>
+      <w:pPr>
+        <w:pStyle w:val="CodeStyle"/>
+      </w:pPr>
+    </w:p>
+    <w:p>
+      <w:pPr>
+        <w:pStyle w:val="Heading2"/>
+      </w:pPr>
+      <w:bookmarkStart w:id="30" w:name="_Toc439866226"/>
       <w:r>
         <w:t>Right pad with zeros</w:t>
       </w:r>
-      <w:bookmarkEnd w:id="29"/>
+      <w:bookmarkEnd w:id="30"/>
     </w:p>
     <w:p>
       <w:pPr>
@@ -13413,12 +13852,12 @@
       <w:pPr>
         <w:pStyle w:val="Heading2"/>
       </w:pPr>
-      <w:bookmarkStart w:id="30" w:name="_Toc438450826"/>
+      <w:bookmarkStart w:id="31" w:name="_Toc439866227"/>
       <w:r>
         <w:lastRenderedPageBreak/>
         <w:t>Suppress leading spaces for numbers converted to a string</w:t>
       </w:r>
-      <w:bookmarkEnd w:id="30"/>
+      <w:bookmarkEnd w:id="31"/>
     </w:p>
     <w:p>
       <w:pPr>
@@ -13572,12 +14011,12 @@
       <w:pPr>
         <w:pStyle w:val="Heading1"/>
       </w:pPr>
-      <w:bookmarkStart w:id="31" w:name="_Toc438450827"/>
+      <w:bookmarkStart w:id="32" w:name="_Toc439866228"/>
       <w:r>
         <w:lastRenderedPageBreak/>
         <w:t>Regular Expressions</w:t>
       </w:r>
-      <w:bookmarkEnd w:id="31"/>
+      <w:bookmarkEnd w:id="32"/>
     </w:p>
     <w:p>
       <w:pPr>
@@ -13592,11 +14031,11 @@
       <w:pPr>
         <w:pStyle w:val="Heading2"/>
       </w:pPr>
-      <w:bookmarkStart w:id="32" w:name="_Toc438450828"/>
+      <w:bookmarkStart w:id="33" w:name="_Toc439866229"/>
       <w:r>
         <w:t>Replace unwanted characters</w:t>
       </w:r>
-      <w:bookmarkEnd w:id="32"/>
+      <w:bookmarkEnd w:id="33"/>
     </w:p>
     <w:p>
       <w:pPr>
@@ -13698,11 +14137,11 @@
       <w:pPr>
         <w:pStyle w:val="Heading2"/>
       </w:pPr>
-      <w:bookmarkStart w:id="33" w:name="_Toc438450829"/>
+      <w:bookmarkStart w:id="34" w:name="_Toc439866230"/>
       <w:r>
         <w:t>Constrain a character field to numeric values</w:t>
       </w:r>
-      <w:bookmarkEnd w:id="33"/>
+      <w:bookmarkEnd w:id="34"/>
     </w:p>
     <w:p>
       <w:pPr>
@@ -13760,11 +14199,11 @@
       <w:pPr>
         <w:pStyle w:val="Heading1"/>
       </w:pPr>
-      <w:bookmarkStart w:id="34" w:name="_Toc438450830"/>
+      <w:bookmarkStart w:id="35" w:name="_Toc439866231"/>
       <w:r>
         <w:t>Specify a schema</w:t>
       </w:r>
-      <w:bookmarkEnd w:id="34"/>
+      <w:bookmarkEnd w:id="35"/>
     </w:p>
     <w:p>
       <w:pPr>
@@ -13814,11 +14253,11 @@
       <w:pPr>
         <w:pStyle w:val="Heading1"/>
       </w:pPr>
-      <w:bookmarkStart w:id="35" w:name="_Toc438450831"/>
+      <w:bookmarkStart w:id="36" w:name="_Toc439866232"/>
       <w:r>
         <w:t>Statistics</w:t>
       </w:r>
-      <w:bookmarkEnd w:id="35"/>
+      <w:bookmarkEnd w:id="36"/>
     </w:p>
     <w:p>
       <w:pPr>
@@ -13833,11 +14272,11 @@
       <w:pPr>
         <w:pStyle w:val="Heading2"/>
       </w:pPr>
-      <w:bookmarkStart w:id="36" w:name="_Toc438450832"/>
+      <w:bookmarkStart w:id="37" w:name="_Toc439866233"/>
       <w:r>
         <w:t>Average</w:t>
       </w:r>
-      <w:bookmarkEnd w:id="36"/>
+      <w:bookmarkEnd w:id="37"/>
     </w:p>
     <w:p>
       <w:pPr>
@@ -14087,16 +14526,26 @@
       <w:pPr>
         <w:pStyle w:val="Heading2"/>
       </w:pPr>
-      <w:r>
-        <w:t xml:space="preserve">Standard Deviation </w:t>
+      <w:bookmarkStart w:id="38" w:name="_Toc439866234"/>
+      <w:r>
+        <w:t>Standard Deviation</w:t>
+      </w:r>
+      <w:bookmarkEnd w:id="38"/>
+      <w:r>
+        <w:t xml:space="preserve"> </w:t>
       </w:r>
     </w:p>
     <w:p>
       <w:pPr>
         <w:pStyle w:val="Heading2"/>
       </w:pPr>
-      <w:r>
-        <w:t xml:space="preserve">Standard Deviation of a Sample </w:t>
+      <w:bookmarkStart w:id="39" w:name="_Toc439866235"/>
+      <w:r>
+        <w:t>Standard Deviation of a Sample</w:t>
+      </w:r>
+      <w:bookmarkEnd w:id="39"/>
+      <w:r>
+        <w:t xml:space="preserve"> </w:t>
       </w:r>
     </w:p>
     <w:p>
@@ -14209,6 +14658,107 @@
         </w:rPr>
         <w:t>3909.36575</w:t>
       </w:r>
+    </w:p>
+    <w:p>
+      <w:pPr>
+        <w:rPr>
+          <w:rFonts w:ascii="Courier New" w:hAnsi="Courier New" w:cs="Courier New"/>
+          <w:sz w:val="16"/>
+          <w:szCs w:val="16"/>
+        </w:rPr>
+      </w:pPr>
+    </w:p>
+    <w:p>
+      <w:pPr>
+        <w:pStyle w:val="Heading1"/>
+      </w:pPr>
+      <w:bookmarkStart w:id="40" w:name="_Toc439866236"/>
+      <w:r>
+        <w:lastRenderedPageBreak/>
+        <w:t>Strings</w:t>
+      </w:r>
+      <w:bookmarkEnd w:id="40"/>
+    </w:p>
+    <w:p>
+      <w:pPr>
+        <w:rPr>
+          <w:rFonts w:ascii="Courier New" w:hAnsi="Courier New" w:cs="Courier New"/>
+          <w:sz w:val="16"/>
+          <w:szCs w:val="16"/>
+        </w:rPr>
+      </w:pPr>
+    </w:p>
+    <w:p>
+      <w:pPr>
+        <w:pStyle w:val="Heading2"/>
+      </w:pPr>
+      <w:bookmarkStart w:id="41" w:name="_Toc439866237"/>
+      <w:r>
+        <w:t>Finding a position of a sub-string</w:t>
+      </w:r>
+      <w:bookmarkEnd w:id="41"/>
+    </w:p>
+    <w:p>
+      <w:pPr>
+        <w:rPr>
+          <w:rFonts w:ascii="Courier New" w:hAnsi="Courier New" w:cs="Courier New"/>
+          <w:sz w:val="16"/>
+          <w:szCs w:val="16"/>
+        </w:rPr>
+      </w:pPr>
+    </w:p>
+    <w:p>
+      <w:pPr>
+        <w:pStyle w:val="CodeStyle"/>
+      </w:pPr>
+      <w:r>
+        <w:t>INSTR( string, substring [, start_position [, th_appearance ] ] )</w:t>
+      </w:r>
+    </w:p>
+    <w:p>
+      <w:pPr>
+        <w:pStyle w:val="CodeStyle"/>
+      </w:pPr>
+    </w:p>
+    <w:p>
+      <w:pPr>
+        <w:pStyle w:val="CodeStyle"/>
+      </w:pPr>
+    </w:p>
+    <w:p>
+      <w:pPr>
+        <w:pStyle w:val="CodeStyle"/>
+      </w:pPr>
+      <w:r>
+        <w:t>select instr('test', 's') from dual;</w:t>
+      </w:r>
+    </w:p>
+    <w:p>
+      <w:pPr>
+        <w:pStyle w:val="CodeStyle"/>
+      </w:pPr>
+    </w:p>
+    <w:p>
+      <w:pPr>
+        <w:pStyle w:val="CodeStyle"/>
+      </w:pPr>
+      <w:r>
+        <w:t>3</w:t>
+      </w:r>
+    </w:p>
+    <w:p>
+      <w:pPr>
+        <w:pStyle w:val="CodeStyle"/>
+      </w:pPr>
+    </w:p>
+    <w:p>
+      <w:pPr>
+        <w:rPr>
+          <w:rFonts w:ascii="Courier New" w:hAnsi="Courier New" w:cs="Courier New"/>
+          <w:sz w:val="16"/>
+          <w:szCs w:val="16"/>
+        </w:rPr>
+      </w:pPr>
     </w:p>
     <w:sectPr>
       <w:pgSz w:w="12240" w:h="15840"/>
@@ -15624,7 +16174,7 @@
 </file>
 
 <file path=customXml/itemProps1.xml><?xml version="1.0" encoding="utf-8"?>
-<ds:datastoreItem xmlns:ds="http://schemas.openxmlformats.org/officeDocument/2006/customXml" ds:itemID="{6C9D90FF-01FA-4D62-AA92-FC2BDCC95901}">
+<ds:datastoreItem xmlns:ds="http://schemas.openxmlformats.org/officeDocument/2006/customXml" ds:itemID="{747DF70B-7677-4B33-A844-386DD99E32E7}">
   <ds:schemaRefs>
     <ds:schemaRef ds:uri="http://schemas.openxmlformats.org/officeDocument/2006/bibliography"/>
   </ds:schemaRefs>

</xml_diff>